<commit_message>
Corrección de documentos, entrega final.
</commit_message>
<xml_diff>
--- a/Fase 1/DocumentosProyecto/Acta de constitución.docx
+++ b/Fase 1/DocumentosProyecto/Acta de constitución.docx
@@ -169,12 +169,12 @@
                 <wp:extent cx="4695825" cy="6730049"/>
                 <wp:effectExtent b="0" l="0" r="0" t="0"/>
                 <wp:wrapSquare wrapText="bothSides" distB="0" distT="0" distL="182880" distR="182880"/>
-                <wp:docPr id="132" name="image3.png"/>
+                <wp:docPr id="132" name="image4.png"/>
                 <a:graphic>
                   <a:graphicData uri="http://schemas.openxmlformats.org/drawingml/2006/picture">
                     <pic:pic>
                       <pic:nvPicPr>
-                        <pic:cNvPr id="0" name="image3.png"/>
+                        <pic:cNvPr id="0" name="image4.png"/>
                         <pic:cNvPicPr preferRelativeResize="0"/>
                       </pic:nvPicPr>
                       <pic:blipFill>
@@ -276,7 +276,7 @@
     </w:p>
     <w:sdt>
       <w:sdtPr>
-        <w:id w:val="380538274"/>
+        <w:id w:val="547242321"/>
         <w:docPartObj>
           <w:docPartGallery w:val="Table of Contents"/>
           <w:docPartUnique w:val="1"/>
@@ -2040,12 +2040,12 @@
                 <wp:inline distB="114300" distT="114300" distL="114300" distR="114300">
                   <wp:extent cx="1209675" cy="1028700"/>
                   <wp:effectExtent b="0" l="0" r="0" t="0"/>
-                  <wp:docPr id="135" name="image2.png"/>
+                  <wp:docPr id="135" name="image3.png"/>
                   <a:graphic>
                     <a:graphicData uri="http://schemas.openxmlformats.org/drawingml/2006/picture">
                       <pic:pic>
                         <pic:nvPicPr>
-                          <pic:cNvPr id="0" name="image2.png"/>
+                          <pic:cNvPr id="0" name="image3.png"/>
                           <pic:cNvPicPr preferRelativeResize="0"/>
                         </pic:nvPicPr>
                         <pic:blipFill>
@@ -3803,7 +3803,7 @@
               <w:rPr>
                 <w:rtl w:val="0"/>
               </w:rPr>
-              <w:t xml:space="preserve">El objetivo de este proyecto es desarrollar dos aplicaciones educativas, una dirigida a docentes y otra a estudiantes (ambos de DuocUC), con el fin de optimizar la gestión de cursos online. La aplicación para docentes permitirá subir y administrar cursos de manera sencilla, mientras que la de los estudiantes les permitirá acceder, realizar y seguir el progreso de sus cursos en tiempo real, mejorando la interacción y el aprendizaje a distancia.</w:t>
+              <w:t xml:space="preserve">El objetivo de este proyecto es desarrollar dos aplicaciones educativas, una aplicación web dirigida a docentes y estudiantes (ambos de DuocUC) y otra aplicación de escritorio destinada a los administradores de usuarios, con el fin de optimizar la gestión de cursos online. La aplicación para docentes y estudiantes permitirá subir y administrar cursos de manera sencilla, acceder, realizar y seguir el progreso de sus cursos en tiempo real, mejorando la interacción y el aprendizaje a distancia y la aplicación de administrador podrá crear, modificar y eliminar todo tipo de usuarios.</w:t>
             </w:r>
           </w:p>
         </w:tc>
@@ -3902,7 +3902,7 @@
               <w:rPr>
                 <w:rtl w:val="0"/>
               </w:rPr>
-              <w:t xml:space="preserve">Actualmente, muchos de los sistemas existentes en la institución presentan limitaciones en cuanto a usabilidad, interacción y funcionalidad, lo que dificulta tanto la creación de cursos como el seguimiento del rendimiento de los estudiantes. Este proyecto viene a llenar ese vacío, desarrollando dos aplicaciones específicas para docentes y estudiantes de Duoc UC: una plataforma para que los docentes puedan subir, organizar y administrar cursos de manera sencilla, y otra para que los estudiantes puedan acceder, realizar y seguir el progreso de sus cursos en tiempo real, mejorando así la calidad educativa y fomentando la autonomía en el aprendizaje.</w:t>
+              <w:t xml:space="preserve">Actualmente, muchos de los sistemas existentes en la institución presentan limitaciones en cuanto a usabilidad, interacción y funcionalidad, lo que dificulta tanto la creación de cursos como el seguimiento del rendimiento de los estudiantes. Este proyecto viene a llenar ese vacío, desarrollando una aplicación específica para docentes y estudiantes de Duoc UC: una plataforma para que los docentes puedan subir, organizar y administrar cursos de manera sencilla, y otra para que los administradores puedan administrar a todos los usuarios.</w:t>
             </w:r>
           </w:p>
         </w:tc>
@@ -4019,7 +4019,7 @@
               <w:rPr>
                 <w:rtl w:val="0"/>
               </w:rPr>
-              <w:t xml:space="preserve">Este proyecto busca resolver estas carencias al ofrecer dos aplicaciones integradas: una para docentes y administradores, que facilita la gestión de cursos, exámenes y certificados, y otra para estudiantes, que les permitirá inscribirse, realizar y hacer seguimiento de su progreso en los cursos, todo ello en una plataforma centralizada y fácil de usar.</w:t>
+              <w:t xml:space="preserve">Este proyecto busca resolver estas carencias al ofrecer dos aplicaciones integradas: una aplicación web para docentes y estudiantes, que a los profesores les facilita la gestión de cursos, exámenes y certificados, y a los estudiantes les permita inscribirse, realizar y hacer seguimiento de su progreso en los cursos, todo ello en una plataforma centralizada y fácil de usar, y otra aplicación de escritorio que permita a los administradores gestionar todo tipo de usuarios.</w:t>
             </w:r>
           </w:p>
         </w:tc>
@@ -4093,53 +4093,26 @@
           <w:tcPr/>
           <w:p>
             <w:pPr>
-              <w:rPr/>
-            </w:pPr>
-            <w:r>
-              <w:rPr>
-                <w:rtl w:val="0"/>
-              </w:rPr>
-              <w:t xml:space="preserve">La solución propuesta consiste en el desarrollo de dos aplicaciones web interactivas y accesibles que facilitarán la gestión de cursos online y el seguimiento del aprendizaje para los estudiantes de Duoc UC. Estas aplicaciones </w:t>
-            </w:r>
-            <w:r>
-              <w:rPr>
-                <w:rtl w:val="0"/>
-              </w:rPr>
-              <w:t xml:space="preserve">estarán</w:t>
-            </w:r>
-            <w:r>
-              <w:rPr>
-                <w:rtl w:val="0"/>
-              </w:rPr>
-              <w:t xml:space="preserve"> diseñadas para optimizar la administración académica y mejorar la experiencia educativa.</w:t>
-            </w:r>
-          </w:p>
-          <w:p>
-            <w:pPr>
-              <w:rPr/>
-            </w:pPr>
-            <w:r>
-              <w:rPr>
-                <w:rtl w:val="0"/>
-              </w:rPr>
-            </w:r>
-          </w:p>
-          <w:p>
-            <w:pPr>
-              <w:numPr>
-                <w:ilvl w:val="0"/>
-                <w:numId w:val="14"/>
-              </w:numPr>
-              <w:ind w:left="720" w:hanging="360"/>
-              <w:rPr>
-                <w:u w:val="none"/>
-              </w:rPr>
-            </w:pPr>
-            <w:r>
-              <w:rPr>
-                <w:rtl w:val="0"/>
-              </w:rPr>
-              <w:t xml:space="preserve">Aplicación para docentes y administradores:</w:t>
+              <w:spacing w:after="240" w:before="240" w:lineRule="auto"/>
+              <w:rPr/>
+            </w:pPr>
+            <w:r>
+              <w:rPr>
+                <w:rtl w:val="0"/>
+              </w:rPr>
+              <w:t xml:space="preserve">La solución consiste en el desarrollo de una aplicación web interactiva y accesible para estudiantes y docentes que facilite la gestión de cursos en línea y el seguimiento del aprendizaje en Duoc UC, complementada por una aplicación de escritorio dedicada a la administración de usuarios (cuentas, roles y auditoría). El objetivo es optimizar la operación académica y mejorar la experiencia educativa.</w:t>
+            </w:r>
+          </w:p>
+          <w:p>
+            <w:pPr>
+              <w:spacing w:after="240" w:before="240" w:lineRule="auto"/>
+              <w:rPr/>
+            </w:pPr>
+            <w:r>
+              <w:rPr>
+                <w:rtl w:val="0"/>
+              </w:rPr>
+              <w:t xml:space="preserve">Aplicación web (estudiantes y docentes)</w:t>
             </w:r>
           </w:p>
           <w:p>
@@ -4148,16 +4121,16 @@
                 <w:ilvl w:val="0"/>
                 <w:numId w:val="13"/>
               </w:numPr>
+              <w:spacing w:after="0" w:afterAutospacing="0" w:before="240" w:lineRule="auto"/>
               <w:ind w:left="720" w:hanging="360"/>
-              <w:rPr>
-                <w:u w:val="none"/>
-              </w:rPr>
-            </w:pPr>
-            <w:r>
-              <w:rPr>
-                <w:rtl w:val="0"/>
-              </w:rPr>
-              <w:t xml:space="preserve">Permite gestionar cursos, incluyendo la subida de contenidos y la creación de exámenes.</w:t>
+              <w:rPr/>
+            </w:pPr>
+            <w:r>
+              <w:rPr>
+                <w:rtl w:val="0"/>
+              </w:rPr>
+              <w:t xml:space="preserve">Docentes: creación y gestión de cursos; subida de contenidos; construcción de evaluaciones; emisión de informes y certificados en PDF y reportes en XLS; comunicación con estudiantes.</w:t>
+              <w:br w:type="textWrapping"/>
             </w:r>
           </w:p>
           <w:p>
@@ -4166,16 +4139,16 @@
                 <w:ilvl w:val="0"/>
                 <w:numId w:val="13"/>
               </w:numPr>
+              <w:spacing w:after="0" w:afterAutospacing="0" w:before="0" w:beforeAutospacing="0" w:lineRule="auto"/>
               <w:ind w:left="720" w:hanging="360"/>
-              <w:rPr>
-                <w:u w:val="none"/>
-              </w:rPr>
-            </w:pPr>
-            <w:r>
-              <w:rPr>
-                <w:rtl w:val="0"/>
-              </w:rPr>
-              <w:t xml:space="preserve">Los instructores podrán crear y asignar tareas, así como generar informes y certificados en formatos PDF y XLS.</w:t>
+              <w:rPr/>
+            </w:pPr>
+            <w:r>
+              <w:rPr>
+                <w:rtl w:val="0"/>
+              </w:rPr>
+              <w:t xml:space="preserve">Estudiantes: inscripción a cursos; realización de actividades y evaluaciones; seguimiento en tiempo real del progreso; descarga de certificados al completar cursos.</w:t>
+              <w:br w:type="textWrapping"/>
             </w:r>
           </w:p>
           <w:p>
@@ -4184,16 +4157,16 @@
                 <w:ilvl w:val="0"/>
                 <w:numId w:val="13"/>
               </w:numPr>
+              <w:spacing w:after="0" w:afterAutospacing="0" w:before="0" w:beforeAutospacing="0" w:lineRule="auto"/>
               <w:ind w:left="720" w:hanging="360"/>
-              <w:rPr>
-                <w:u w:val="none"/>
-              </w:rPr>
-            </w:pPr>
-            <w:r>
-              <w:rPr>
-                <w:rtl w:val="0"/>
-              </w:rPr>
-              <w:t xml:space="preserve">Notificaciones móviles para mantener a los estudiantes informados sobre el progreso de los cursos, fechas de exámenes y la disponibilidad de nuevos recursos.</w:t>
+              <w:rPr/>
+            </w:pPr>
+            <w:r>
+              <w:rPr>
+                <w:rtl w:val="0"/>
+              </w:rPr>
+              <w:t xml:space="preserve">Notificaciones (correo y/o móviles) para informar sobre avances, fechas de exámenes, nuevos recursos y recordatorios clave.</w:t>
+              <w:br w:type="textWrapping"/>
             </w:r>
           </w:p>
           <w:p>
@@ -4202,137 +4175,116 @@
                 <w:ilvl w:val="0"/>
                 <w:numId w:val="13"/>
               </w:numPr>
+              <w:spacing w:after="240" w:before="0" w:beforeAutospacing="0" w:lineRule="auto"/>
               <w:ind w:left="720" w:hanging="360"/>
-              <w:rPr>
-                <w:u w:val="none"/>
-              </w:rPr>
-            </w:pPr>
-            <w:r>
-              <w:rPr>
-                <w:rtl w:val="0"/>
-              </w:rPr>
-              <w:t xml:space="preserve">Los administradores podrán gestionar cuentas de usuarios y realizar un seguimiento del rendimiento de los estudiantes de manera centralizada.</w:t>
-            </w:r>
-          </w:p>
-          <w:p>
-            <w:pPr>
-              <w:rPr/>
-            </w:pPr>
-            <w:r>
-              <w:rPr>
-                <w:rtl w:val="0"/>
-              </w:rPr>
+              <w:rPr/>
+            </w:pPr>
+            <w:r>
+              <w:rPr>
+                <w:rtl w:val="0"/>
+              </w:rPr>
+              <w:t xml:space="preserve">Accesibilidad y móviles: diseño responsive y cumplimiento de buenas prácticas de accesibilidad para acceso 100% desde dispositivos móviles.</w:t>
+              <w:br w:type="textWrapping"/>
+            </w:r>
+          </w:p>
+          <w:p>
+            <w:pPr>
+              <w:spacing w:after="240" w:before="240" w:lineRule="auto"/>
+              <w:rPr/>
+            </w:pPr>
+            <w:r>
+              <w:rPr>
+                <w:rtl w:val="0"/>
+              </w:rPr>
+            </w:r>
+          </w:p>
+          <w:p>
+            <w:pPr>
+              <w:spacing w:after="240" w:before="240" w:lineRule="auto"/>
+              <w:rPr/>
+            </w:pPr>
+            <w:r>
+              <w:rPr>
+                <w:rtl w:val="0"/>
+              </w:rPr>
+              <w:t xml:space="preserve">Aplicación de escritorio (administración de usuarios)</w:t>
             </w:r>
           </w:p>
           <w:p>
             <w:pPr>
               <w:numPr>
                 <w:ilvl w:val="0"/>
-                <w:numId w:val="14"/>
+                <w:numId w:val="8"/>
               </w:numPr>
+              <w:spacing w:after="0" w:afterAutospacing="0" w:before="240" w:lineRule="auto"/>
               <w:ind w:left="720" w:hanging="360"/>
-              <w:rPr>
-                <w:u w:val="none"/>
-              </w:rPr>
-            </w:pPr>
-            <w:r>
-              <w:rPr>
-                <w:rtl w:val="0"/>
-              </w:rPr>
-              <w:t xml:space="preserve">Aplicación para estudiantes:</w:t>
+              <w:rPr/>
+            </w:pPr>
+            <w:r>
+              <w:rPr>
+                <w:rtl w:val="0"/>
+              </w:rPr>
+              <w:t xml:space="preserve">Gestión centralizada de cuentas: altas, bajas y modificaciones.</w:t>
+              <w:br w:type="textWrapping"/>
             </w:r>
           </w:p>
           <w:p>
             <w:pPr>
               <w:numPr>
                 <w:ilvl w:val="0"/>
-                <w:numId w:val="3"/>
+                <w:numId w:val="8"/>
               </w:numPr>
+              <w:spacing w:after="0" w:afterAutospacing="0" w:before="0" w:beforeAutospacing="0" w:lineRule="auto"/>
               <w:ind w:left="720" w:hanging="360"/>
-              <w:rPr>
-                <w:u w:val="none"/>
-              </w:rPr>
-            </w:pPr>
-            <w:r>
-              <w:rPr>
-                <w:rtl w:val="0"/>
-              </w:rPr>
-              <w:t xml:space="preserve">Ofrece una interfaz amigable donde los estudiantes podrán inscribirse a los cursos, realizar actividades y seguir su progreso en tiempo real.</w:t>
+              <w:rPr/>
+            </w:pPr>
+            <w:r>
+              <w:rPr>
+                <w:rtl w:val="0"/>
+              </w:rPr>
+              <w:t xml:space="preserve">Administración de roles y permisos con trazabilidad (auditoría de cambios).</w:t>
+              <w:br w:type="textWrapping"/>
             </w:r>
           </w:p>
           <w:p>
             <w:pPr>
               <w:numPr>
                 <w:ilvl w:val="0"/>
-                <w:numId w:val="3"/>
+                <w:numId w:val="8"/>
               </w:numPr>
+              <w:spacing w:after="240" w:before="0" w:beforeAutospacing="0" w:lineRule="auto"/>
               <w:ind w:left="720" w:hanging="360"/>
-              <w:rPr>
-                <w:u w:val="none"/>
-              </w:rPr>
-            </w:pPr>
-            <w:r>
-              <w:rPr>
-                <w:rtl w:val="0"/>
-              </w:rPr>
-              <w:t xml:space="preserve">Los estudiantes tendrán acceso a contenidos interactivos, evaluaciones, y podrán recibir certificados al completar los cursos con éxito.</w:t>
-            </w:r>
-          </w:p>
-          <w:p>
-            <w:pPr>
-              <w:numPr>
-                <w:ilvl w:val="0"/>
-                <w:numId w:val="3"/>
-              </w:numPr>
-              <w:ind w:left="720" w:hanging="360"/>
-              <w:rPr>
-                <w:u w:val="none"/>
-              </w:rPr>
-            </w:pPr>
-            <w:r>
-              <w:rPr>
-                <w:rtl w:val="0"/>
-              </w:rPr>
-              <w:t xml:space="preserve">El sistema proporcionará un seguimiento personalizado para cada estudiante, permitiéndoles conocer sus avances y áreas de mejora.</w:t>
-            </w:r>
-          </w:p>
-          <w:p>
-            <w:pPr>
-              <w:numPr>
-                <w:ilvl w:val="0"/>
-                <w:numId w:val="3"/>
-              </w:numPr>
-              <w:ind w:left="720" w:hanging="360"/>
-              <w:rPr>
-                <w:u w:val="none"/>
-              </w:rPr>
-            </w:pPr>
-            <w:r>
-              <w:rPr>
-                <w:rtl w:val="0"/>
-              </w:rPr>
-              <w:t xml:space="preserve">Notificaciones móviles para alertar sobre nuevos cursos, exámenes y recordatorios importantes.</w:t>
-            </w:r>
-          </w:p>
-          <w:p>
-            <w:pPr>
-              <w:rPr/>
-            </w:pPr>
-            <w:r>
-              <w:rPr>
-                <w:rtl w:val="0"/>
-              </w:rPr>
-            </w:r>
-          </w:p>
-          <w:p>
-            <w:pPr>
-              <w:rPr/>
-            </w:pPr>
-            <w:r>
-              <w:rPr>
-                <w:rtl w:val="0"/>
-              </w:rPr>
-              <w:t xml:space="preserve">Ambas aplicaciones estarán interconectadas a través de una base de datos compartida, lo que permitirá una gestión eficiente y coherente de la información. La plataforma estará diseñada para ser 100% accesible desde dispositivos móviles, garantizando que tanto estudiantes como docentes puedan acceder y gestionar sus actividades desde cualquier lugar.</w:t>
+              <w:rPr/>
+            </w:pPr>
+            <w:r>
+              <w:rPr>
+                <w:rtl w:val="0"/>
+              </w:rPr>
+              <w:t xml:space="preserve">Supervisión de métricas operativas básicas (p. ej., usuarios activos, bloqueos, restablecimientos de contraseña).</w:t>
+            </w:r>
+          </w:p>
+          <w:p>
+            <w:pPr>
+              <w:spacing w:after="240" w:before="240" w:lineRule="auto"/>
+              <w:ind w:left="0" w:firstLine="0"/>
+              <w:rPr/>
+            </w:pPr>
+            <w:r>
+              <w:rPr>
+                <w:rtl w:val="0"/>
+              </w:rPr>
+              <w:br w:type="textWrapping"/>
+              <w:t xml:space="preserve">La aplicación web y la aplicación de escritorio comparten una base de datos común y un modelo de identidad/autorización unificado, asegurando consistencia, integridad de la información y una operación coherente entre ambas.</w:t>
+            </w:r>
+          </w:p>
+          <w:p>
+            <w:pPr>
+              <w:rPr/>
+            </w:pPr>
+            <w:r>
+              <w:rPr>
+                <w:rtl w:val="0"/>
+              </w:rPr>
             </w:r>
           </w:p>
         </w:tc>
@@ -4606,56 +4558,52 @@
               <w:rPr>
                 <w:rtl w:val="0"/>
               </w:rPr>
-              <w:t xml:space="preserve">Definir y entregar una plataforma web funcional y accesible tanto para docentes como para estudiantes de Duoc UC que permita:</w:t>
+              <w:t xml:space="preserve">Definir y entregar una aplicación web funcional y accesible para estudiantes y docentes de Duoc UC que permita:</w:t>
             </w:r>
           </w:p>
           <w:p>
             <w:pPr>
               <w:numPr>
                 <w:ilvl w:val="0"/>
-                <w:numId w:val="12"/>
+                <w:numId w:val="11"/>
               </w:numPr>
               <w:spacing w:after="0" w:afterAutospacing="0" w:before="240" w:lineRule="auto"/>
               <w:ind w:left="720" w:hanging="360"/>
+              <w:rPr/>
             </w:pPr>
             <w:r>
               <w:rPr>
                 <w:rtl w:val="0"/>
               </w:rPr>
               <w:t xml:space="preserve">Gestión de cursos, exámenes y certificados por parte de los docentes.</w:t>
+              <w:br w:type="textWrapping"/>
             </w:r>
           </w:p>
           <w:p>
             <w:pPr>
               <w:numPr>
                 <w:ilvl w:val="0"/>
-                <w:numId w:val="12"/>
-              </w:numPr>
-              <w:spacing w:after="0" w:afterAutospacing="0" w:before="0" w:beforeAutospacing="0" w:lineRule="auto"/>
-              <w:ind w:left="720" w:hanging="360"/>
-            </w:pPr>
-            <w:r>
-              <w:rPr>
-                <w:rtl w:val="0"/>
-              </w:rPr>
-              <w:t xml:space="preserve">Acceso y seguimiento de cursos por parte de los estudiantes.</w:t>
-            </w:r>
-          </w:p>
-          <w:p>
-            <w:pPr>
-              <w:numPr>
-                <w:ilvl w:val="0"/>
-                <w:numId w:val="12"/>
+                <w:numId w:val="11"/>
               </w:numPr>
               <w:spacing w:after="240" w:before="0" w:beforeAutospacing="0" w:lineRule="auto"/>
               <w:ind w:left="720" w:hanging="360"/>
-            </w:pPr>
-            <w:r>
-              <w:rPr>
-                <w:rtl w:val="0"/>
-              </w:rPr>
-              <w:t xml:space="preserve">Interoperabilidad entre las dos aplicaciones (docentes y estudiantes).</w:t>
-            </w:r>
+              <w:rPr/>
+            </w:pPr>
+            <w:r>
+              <w:rPr>
+                <w:rtl w:val="0"/>
+              </w:rPr>
+              <w:t xml:space="preserve">Acceso y seguimiento de cursos por parte de los estudiantes.</w:t>
+              <w:br w:type="textWrapping"/>
+              <w:t xml:space="preserve"> Y una aplicación de escritorio para la administración de usuarios (cuentas, roles y auditoría), asegurando interoperabilidad entre la aplicación web y la de escritorio.</w:t>
+            </w:r>
+          </w:p>
+          <w:p>
+            <w:pPr>
+              <w:spacing w:after="240" w:before="240" w:lineRule="auto"/>
+              <w:ind w:left="720" w:firstLine="0"/>
+              <w:rPr/>
+            </w:pPr>
             <w:r>
               <w:rPr>
                 <w:rtl w:val="0"/>
@@ -4671,7 +4619,7 @@
             <w:pPr>
               <w:numPr>
                 <w:ilvl w:val="0"/>
-                <w:numId w:val="6"/>
+                <w:numId w:val="5"/>
               </w:numPr>
               <w:ind w:left="720" w:hanging="360"/>
               <w:rPr/>
@@ -4680,14 +4628,14 @@
               <w:rPr>
                 <w:rtl w:val="0"/>
               </w:rPr>
-              <w:t xml:space="preserve">Ambas aplicaciones deben ser completamente funcionales y accesibles en plataformas web y móviles.</w:t>
+              <w:t xml:space="preserve">La aplicación web es completamente funcional y accesible en navegadores y móviles (responsive, buenas prácticas de accesibilidad).</w:t>
             </w:r>
           </w:p>
           <w:p>
             <w:pPr>
               <w:numPr>
                 <w:ilvl w:val="0"/>
-                <w:numId w:val="6"/>
+                <w:numId w:val="5"/>
               </w:numPr>
               <w:ind w:left="720" w:hanging="360"/>
               <w:rPr/>
@@ -4696,14 +4644,14 @@
               <w:rPr>
                 <w:rtl w:val="0"/>
               </w:rPr>
-              <w:t xml:space="preserve">La interoperabilidad entre la plataforma docente y estudiante debe ser 100% operativa.</w:t>
+              <w:t xml:space="preserve">La aplicación de escritorio opera correctamente para alta/baja/edición de usuarios, asignación de roles y auditoría.</w:t>
             </w:r>
           </w:p>
           <w:p>
             <w:pPr>
               <w:numPr>
                 <w:ilvl w:val="0"/>
-                <w:numId w:val="6"/>
+                <w:numId w:val="5"/>
               </w:numPr>
               <w:ind w:left="720" w:hanging="360"/>
               <w:rPr/>
@@ -4712,7 +4660,39 @@
               <w:rPr>
                 <w:rtl w:val="0"/>
               </w:rPr>
-              <w:t xml:space="preserve">Se deben incluir al menos 5 funcionalidades principales para cada grupo (docentes y estudiantes).</w:t>
+              <w:t xml:space="preserve">La interoperabilidad entre la web y el escritorio es 100% operativa (usuarios/roles sincronizados en la misma BD).</w:t>
+            </w:r>
+          </w:p>
+          <w:p>
+            <w:pPr>
+              <w:numPr>
+                <w:ilvl w:val="0"/>
+                <w:numId w:val="5"/>
+              </w:numPr>
+              <w:ind w:left="720" w:hanging="360"/>
+              <w:rPr/>
+            </w:pPr>
+            <w:r>
+              <w:rPr>
+                <w:rtl w:val="0"/>
+              </w:rPr>
+              <w:t xml:space="preserve">La aplicación web incluye al menos 5 funcionalidades clave para docentes y 5 para estudiantes.</w:t>
+            </w:r>
+          </w:p>
+          <w:p>
+            <w:pPr>
+              <w:numPr>
+                <w:ilvl w:val="0"/>
+                <w:numId w:val="5"/>
+              </w:numPr>
+              <w:ind w:left="720" w:hanging="360"/>
+              <w:rPr/>
+            </w:pPr>
+            <w:r>
+              <w:rPr>
+                <w:rtl w:val="0"/>
+              </w:rPr>
+              <w:t xml:space="preserve">La aplicación de escritorio incluye al menos 4 funcionalidades clave (p. ej., alta/baja, edición, reset de contraseña, asignación de roles).</w:t>
             </w:r>
           </w:p>
           <w:p>
@@ -5188,7 +5168,7 @@
               <w:rPr>
                 <w:rtl w:val="0"/>
               </w:rPr>
-              <w:t xml:space="preserve">La plataforma debe ser 100% accesible en dispositivos móviles (probado en al menos 3 dispositivos diferentes).</w:t>
+              <w:t xml:space="preserve">La plataforma web debe ser 100% accesible en dispositivos móviles (probado en al menos 3 dispositivos diferentes).</w:t>
             </w:r>
           </w:p>
         </w:tc>
@@ -6428,7 +6408,7 @@
             <w:pPr>
               <w:numPr>
                 <w:ilvl w:val="0"/>
-                <w:numId w:val="22"/>
+                <w:numId w:val="21"/>
               </w:numPr>
               <w:ind w:left="720" w:hanging="360"/>
               <w:rPr>
@@ -6439,14 +6419,25 @@
               <w:rPr>
                 <w:rtl w:val="0"/>
               </w:rPr>
-              <w:t xml:space="preserve">Crear la plataforma web para docentes y administradores, que permita gestionar los cursos, los exámenes, y la generación de certificados.</w:t>
+              <w:t xml:space="preserve">Crear la aplicación web para estudiantes y docentes, que permita a los docentes gestionar cursos, evaluaciones y generar certificados, y a los estudiantes inscribirse, realizar actividades y seguir su progreso.</w:t>
+            </w:r>
+          </w:p>
+          <w:p>
+            <w:pPr>
+              <w:ind w:left="720" w:firstLine="0"/>
+              <w:rPr/>
+            </w:pPr>
+            <w:r>
+              <w:rPr>
+                <w:rtl w:val="0"/>
+              </w:rPr>
             </w:r>
           </w:p>
           <w:p>
             <w:pPr>
               <w:numPr>
                 <w:ilvl w:val="0"/>
-                <w:numId w:val="22"/>
+                <w:numId w:val="21"/>
               </w:numPr>
               <w:ind w:left="720" w:hanging="360"/>
               <w:rPr>
@@ -6457,14 +6448,25 @@
               <w:rPr>
                 <w:rtl w:val="0"/>
               </w:rPr>
-              <w:t xml:space="preserve">Crear la plataforma web para estudiantes, que permita inscribirse en los cursos, realizar las actividades y hacer seguimiento de su progreso.</w:t>
+              <w:t xml:space="preserve">Desarrollar la aplicación de escritorio para administración de usuarios, habilitando alta/baja/edición de cuentas, asignación de roles y auditoría de cambios.</w:t>
+            </w:r>
+          </w:p>
+          <w:p>
+            <w:pPr>
+              <w:ind w:left="720" w:firstLine="0"/>
+              <w:rPr/>
+            </w:pPr>
+            <w:r>
+              <w:rPr>
+                <w:rtl w:val="0"/>
+              </w:rPr>
             </w:r>
           </w:p>
           <w:p>
             <w:pPr>
               <w:numPr>
                 <w:ilvl w:val="0"/>
-                <w:numId w:val="22"/>
+                <w:numId w:val="21"/>
               </w:numPr>
               <w:ind w:left="720" w:hanging="360"/>
               <w:rPr>
@@ -6475,14 +6477,25 @@
               <w:rPr>
                 <w:rtl w:val="0"/>
               </w:rPr>
-              <w:t xml:space="preserve">Garantizar que ambas plataformas (docentes y estudiantes) estén interconectadas mediante una base de datos común que permita la sincronización en tiempo real de los datos.</w:t>
+              <w:t xml:space="preserve">Garantizar la interoperabilidad entre la aplicación web y la aplicación de escritorio mediante una base de datos común, con sincronización en tiempo real de usuarios, roles y datos académicos.</w:t>
+            </w:r>
+          </w:p>
+          <w:p>
+            <w:pPr>
+              <w:ind w:left="720" w:firstLine="0"/>
+              <w:rPr/>
+            </w:pPr>
+            <w:r>
+              <w:rPr>
+                <w:rtl w:val="0"/>
+              </w:rPr>
             </w:r>
           </w:p>
           <w:p>
             <w:pPr>
               <w:numPr>
                 <w:ilvl w:val="0"/>
-                <w:numId w:val="22"/>
+                <w:numId w:val="21"/>
               </w:numPr>
               <w:ind w:left="720" w:hanging="360"/>
               <w:rPr>
@@ -6493,14 +6506,25 @@
               <w:rPr>
                 <w:rtl w:val="0"/>
               </w:rPr>
-              <w:t xml:space="preserve">Desarrollar e integrar un sistema de notificaciones por correo electrónico para que los estudiantes reciban alertas sobre nuevos cursos, fechas de exámenes y la disponibilidad de certificados.</w:t>
+              <w:t xml:space="preserve">Implementar el sistema de notificaciones por correo electrónico para informar a estudiantes sobre nuevos cursos, fechas de exámenes y disponibilidad de certificados.</w:t>
+            </w:r>
+          </w:p>
+          <w:p>
+            <w:pPr>
+              <w:ind w:left="720" w:firstLine="0"/>
+              <w:rPr/>
+            </w:pPr>
+            <w:r>
+              <w:rPr>
+                <w:rtl w:val="0"/>
+              </w:rPr>
             </w:r>
           </w:p>
           <w:p>
             <w:pPr>
               <w:numPr>
                 <w:ilvl w:val="0"/>
-                <w:numId w:val="22"/>
+                <w:numId w:val="21"/>
               </w:numPr>
               <w:ind w:left="720" w:hanging="360"/>
               <w:rPr>
@@ -6511,14 +6535,25 @@
               <w:rPr>
                 <w:rtl w:val="0"/>
               </w:rPr>
-              <w:t xml:space="preserve">Ejecutar pruebas de usabilidad con usuarios reales (docentes y estudiantes) para evaluar la facilidad de uso y la efectividad de la plataforma.</w:t>
+              <w:t xml:space="preserve">Ejecutar pruebas de usabilidad con docentes y estudiantes para validar facilidad de uso y efectividad de la aplicación web; levantar hallazgos y aplicar mejoras.</w:t>
+            </w:r>
+          </w:p>
+          <w:p>
+            <w:pPr>
+              <w:ind w:left="720" w:firstLine="0"/>
+              <w:rPr/>
+            </w:pPr>
+            <w:r>
+              <w:rPr>
+                <w:rtl w:val="0"/>
+              </w:rPr>
             </w:r>
           </w:p>
           <w:p>
             <w:pPr>
               <w:numPr>
                 <w:ilvl w:val="0"/>
-                <w:numId w:val="22"/>
+                <w:numId w:val="21"/>
               </w:numPr>
               <w:ind w:left="720" w:hanging="360"/>
               <w:rPr>
@@ -6529,7 +6564,7 @@
               <w:rPr>
                 <w:rtl w:val="0"/>
               </w:rPr>
-              <w:t xml:space="preserve">Asegurar que ambas plataformas sean completamente funcionales y accesibles desde dispositivos móviles (iOS y Android).</w:t>
+              <w:t xml:space="preserve">Asegurar acceso móvil completo: la aplicación web debe ser totalmente responsive y accesible (buenas prácticas WCAG) en dispositivos iOS y Android mediante navegador.</w:t>
             </w:r>
           </w:p>
         </w:tc>
@@ -6656,7 +6691,7 @@
             <w:pPr>
               <w:numPr>
                 <w:ilvl w:val="0"/>
-                <w:numId w:val="19"/>
+                <w:numId w:val="18"/>
               </w:numPr>
               <w:ind w:left="720" w:hanging="360"/>
               <w:rPr>
@@ -6674,7 +6709,7 @@
             <w:pPr>
               <w:numPr>
                 <w:ilvl w:val="0"/>
-                <w:numId w:val="19"/>
+                <w:numId w:val="18"/>
               </w:numPr>
               <w:ind w:left="720" w:hanging="360"/>
               <w:rPr>
@@ -6692,7 +6727,7 @@
             <w:pPr>
               <w:numPr>
                 <w:ilvl w:val="0"/>
-                <w:numId w:val="19"/>
+                <w:numId w:val="18"/>
               </w:numPr>
               <w:ind w:left="720" w:hanging="360"/>
               <w:rPr>
@@ -6709,6 +6744,425 @@
           <w:p>
             <w:pPr>
               <w:ind w:left="0" w:firstLine="0"/>
+              <w:rPr/>
+            </w:pPr>
+            <w:r>
+              <w:rPr>
+                <w:rtl w:val="0"/>
+              </w:rPr>
+              <w:t xml:space="preserve">Documentación Grupal:</w:t>
+            </w:r>
+          </w:p>
+          <w:p>
+            <w:pPr>
+              <w:numPr>
+                <w:ilvl w:val="0"/>
+                <w:numId w:val="15"/>
+              </w:numPr>
+              <w:ind w:left="720" w:hanging="360"/>
+              <w:rPr>
+                <w:u w:val="none"/>
+              </w:rPr>
+            </w:pPr>
+            <w:r>
+              <w:rPr>
+                <w:rtl w:val="0"/>
+              </w:rPr>
+              <w:t xml:space="preserve">Acta constitución proyecto</w:t>
+            </w:r>
+          </w:p>
+          <w:p>
+            <w:pPr>
+              <w:numPr>
+                <w:ilvl w:val="0"/>
+                <w:numId w:val="15"/>
+              </w:numPr>
+              <w:ind w:left="720" w:hanging="360"/>
+              <w:rPr>
+                <w:u w:val="none"/>
+              </w:rPr>
+            </w:pPr>
+            <w:r>
+              <w:rPr>
+                <w:rtl w:val="0"/>
+              </w:rPr>
+              <w:t xml:space="preserve">Planilla de Requerimientos</w:t>
+            </w:r>
+          </w:p>
+          <w:p>
+            <w:pPr>
+              <w:numPr>
+                <w:ilvl w:val="0"/>
+                <w:numId w:val="15"/>
+              </w:numPr>
+              <w:ind w:left="720" w:hanging="360"/>
+              <w:rPr>
+                <w:u w:val="none"/>
+              </w:rPr>
+            </w:pPr>
+            <w:r>
+              <w:rPr>
+                <w:rtl w:val="0"/>
+              </w:rPr>
+              <w:t xml:space="preserve">Carta Gantt/RoadMap dependiendo de la metodología</w:t>
+            </w:r>
+          </w:p>
+          <w:p>
+            <w:pPr>
+              <w:numPr>
+                <w:ilvl w:val="0"/>
+                <w:numId w:val="15"/>
+              </w:numPr>
+              <w:ind w:left="720" w:hanging="360"/>
+              <w:rPr>
+                <w:u w:val="none"/>
+              </w:rPr>
+            </w:pPr>
+            <w:r>
+              <w:rPr>
+                <w:rtl w:val="0"/>
+              </w:rPr>
+              <w:t xml:space="preserve">EDT- Costos</w:t>
+            </w:r>
+          </w:p>
+          <w:p>
+            <w:pPr>
+              <w:numPr>
+                <w:ilvl w:val="0"/>
+                <w:numId w:val="15"/>
+              </w:numPr>
+              <w:ind w:left="720" w:hanging="360"/>
+              <w:rPr>
+                <w:u w:val="none"/>
+              </w:rPr>
+            </w:pPr>
+            <w:r>
+              <w:rPr>
+                <w:rtl w:val="0"/>
+              </w:rPr>
+              <w:t xml:space="preserve">Documento ERS</w:t>
+            </w:r>
+          </w:p>
+          <w:p>
+            <w:pPr>
+              <w:numPr>
+                <w:ilvl w:val="0"/>
+                <w:numId w:val="15"/>
+              </w:numPr>
+              <w:ind w:left="720" w:hanging="360"/>
+              <w:rPr>
+                <w:u w:val="none"/>
+              </w:rPr>
+            </w:pPr>
+            <w:r>
+              <w:rPr>
+                <w:rtl w:val="0"/>
+              </w:rPr>
+              <w:t xml:space="preserve">Documento Caso uso extendido</w:t>
+            </w:r>
+          </w:p>
+          <w:p>
+            <w:pPr>
+              <w:numPr>
+                <w:ilvl w:val="0"/>
+                <w:numId w:val="15"/>
+              </w:numPr>
+              <w:ind w:left="720" w:hanging="360"/>
+              <w:rPr>
+                <w:u w:val="none"/>
+              </w:rPr>
+            </w:pPr>
+            <w:r>
+              <w:rPr>
+                <w:rtl w:val="0"/>
+              </w:rPr>
+              <w:t xml:space="preserve">Documento de avance de sprint</w:t>
+            </w:r>
+          </w:p>
+          <w:p>
+            <w:pPr>
+              <w:numPr>
+                <w:ilvl w:val="0"/>
+                <w:numId w:val="15"/>
+              </w:numPr>
+              <w:ind w:left="720" w:hanging="360"/>
+              <w:rPr>
+                <w:u w:val="none"/>
+              </w:rPr>
+            </w:pPr>
+            <w:r>
+              <w:rPr>
+                <w:rtl w:val="0"/>
+              </w:rPr>
+              <w:t xml:space="preserve">Mockups del sistema completo</w:t>
+            </w:r>
+          </w:p>
+          <w:p>
+            <w:pPr>
+              <w:numPr>
+                <w:ilvl w:val="0"/>
+                <w:numId w:val="15"/>
+              </w:numPr>
+              <w:ind w:left="720" w:hanging="360"/>
+              <w:rPr>
+                <w:u w:val="none"/>
+              </w:rPr>
+            </w:pPr>
+            <w:r>
+              <w:rPr>
+                <w:rtl w:val="0"/>
+              </w:rPr>
+              <w:t xml:space="preserve">Minuta de reuniones(Una entrega semanal)</w:t>
+            </w:r>
+          </w:p>
+          <w:p>
+            <w:pPr>
+              <w:rPr/>
+            </w:pPr>
+            <w:r>
+              <w:rPr>
+                <w:rtl w:val="0"/>
+              </w:rPr>
+              <w:t xml:space="preserve">Fase 2:</w:t>
+            </w:r>
+          </w:p>
+          <w:p>
+            <w:pPr>
+              <w:rPr/>
+            </w:pPr>
+            <w:r>
+              <w:rPr>
+                <w:rtl w:val="0"/>
+              </w:rPr>
+              <w:t xml:space="preserve">Documentacion Personal:</w:t>
+            </w:r>
+          </w:p>
+          <w:p>
+            <w:pPr>
+              <w:rPr/>
+            </w:pPr>
+            <w:r>
+              <w:rPr>
+                <w:rtl w:val="0"/>
+              </w:rPr>
+              <w:t xml:space="preserve">Documento PTY4478 APT2.0 Fase 2 Informe Final</w:t>
+            </w:r>
+          </w:p>
+          <w:p>
+            <w:pPr>
+              <w:rPr/>
+            </w:pPr>
+            <w:r>
+              <w:rPr>
+                <w:rtl w:val="0"/>
+              </w:rPr>
+              <w:t xml:space="preserve">Pauta de reflexión Fase 3</w:t>
+            </w:r>
+          </w:p>
+          <w:p>
+            <w:pPr>
+              <w:rPr/>
+            </w:pPr>
+            <w:r>
+              <w:rPr>
+                <w:rtl w:val="0"/>
+              </w:rPr>
+              <w:t xml:space="preserve">Documentación Grupal:</w:t>
+            </w:r>
+          </w:p>
+          <w:p>
+            <w:pPr>
+              <w:numPr>
+                <w:ilvl w:val="0"/>
+                <w:numId w:val="12"/>
+              </w:numPr>
+              <w:ind w:left="720" w:hanging="360"/>
+              <w:rPr>
+                <w:u w:val="none"/>
+              </w:rPr>
+            </w:pPr>
+            <w:r>
+              <w:rPr>
+                <w:rtl w:val="0"/>
+              </w:rPr>
+              <w:t xml:space="preserve">Documento Arquitectura (DAS)</w:t>
+            </w:r>
+          </w:p>
+          <w:p>
+            <w:pPr>
+              <w:numPr>
+                <w:ilvl w:val="0"/>
+                <w:numId w:val="12"/>
+              </w:numPr>
+              <w:ind w:left="720" w:hanging="360"/>
+              <w:rPr>
+                <w:u w:val="none"/>
+              </w:rPr>
+            </w:pPr>
+            <w:r>
+              <w:rPr>
+                <w:rtl w:val="0"/>
+              </w:rPr>
+              <w:t xml:space="preserve">Documento processo de negócio(TO-BE)</w:t>
+            </w:r>
+          </w:p>
+          <w:p>
+            <w:pPr>
+              <w:numPr>
+                <w:ilvl w:val="0"/>
+                <w:numId w:val="12"/>
+              </w:numPr>
+              <w:ind w:left="720" w:hanging="360"/>
+              <w:rPr>
+                <w:u w:val="none"/>
+              </w:rPr>
+            </w:pPr>
+            <w:r>
+              <w:rPr>
+                <w:rtl w:val="0"/>
+              </w:rPr>
+              <w:t xml:space="preserve">Matriz Raci</w:t>
+            </w:r>
+          </w:p>
+          <w:p>
+            <w:pPr>
+              <w:numPr>
+                <w:ilvl w:val="0"/>
+                <w:numId w:val="12"/>
+              </w:numPr>
+              <w:ind w:left="720" w:hanging="360"/>
+              <w:rPr>
+                <w:u w:val="none"/>
+              </w:rPr>
+            </w:pPr>
+            <w:r>
+              <w:rPr>
+                <w:rtl w:val="0"/>
+              </w:rPr>
+              <w:t xml:space="preserve">Matriz de Riesgo</w:t>
+            </w:r>
+          </w:p>
+          <w:p>
+            <w:pPr>
+              <w:numPr>
+                <w:ilvl w:val="0"/>
+                <w:numId w:val="12"/>
+              </w:numPr>
+              <w:ind w:left="720" w:hanging="360"/>
+              <w:rPr>
+                <w:u w:val="none"/>
+              </w:rPr>
+            </w:pPr>
+            <w:r>
+              <w:rPr>
+                <w:rtl w:val="0"/>
+              </w:rPr>
+              <w:t xml:space="preserve">Diccionario de Datos</w:t>
+            </w:r>
+          </w:p>
+          <w:p>
+            <w:pPr>
+              <w:numPr>
+                <w:ilvl w:val="0"/>
+                <w:numId w:val="12"/>
+              </w:numPr>
+              <w:ind w:left="720" w:hanging="360"/>
+              <w:rPr>
+                <w:u w:val="none"/>
+              </w:rPr>
+            </w:pPr>
+            <w:r>
+              <w:rPr>
+                <w:rtl w:val="0"/>
+              </w:rPr>
+              <w:t xml:space="preserve">Minuta de reuniones</w:t>
+            </w:r>
+          </w:p>
+          <w:p>
+            <w:pPr>
+              <w:numPr>
+                <w:ilvl w:val="0"/>
+                <w:numId w:val="12"/>
+              </w:numPr>
+              <w:ind w:left="720" w:hanging="360"/>
+              <w:rPr>
+                <w:u w:val="none"/>
+              </w:rPr>
+            </w:pPr>
+            <w:r>
+              <w:rPr>
+                <w:rtl w:val="0"/>
+              </w:rPr>
+              <w:t xml:space="preserve">Matriz Control de Cambios</w:t>
+            </w:r>
+          </w:p>
+          <w:p>
+            <w:pPr>
+              <w:numPr>
+                <w:ilvl w:val="0"/>
+                <w:numId w:val="12"/>
+              </w:numPr>
+              <w:ind w:left="720" w:hanging="360"/>
+              <w:rPr>
+                <w:u w:val="none"/>
+              </w:rPr>
+            </w:pPr>
+            <w:r>
+              <w:rPr>
+                <w:rtl w:val="0"/>
+              </w:rPr>
+              <w:t xml:space="preserve">Script base de datos</w:t>
+            </w:r>
+          </w:p>
+          <w:p>
+            <w:pPr>
+              <w:numPr>
+                <w:ilvl w:val="0"/>
+                <w:numId w:val="12"/>
+              </w:numPr>
+              <w:ind w:left="720" w:hanging="360"/>
+              <w:rPr>
+                <w:u w:val="none"/>
+              </w:rPr>
+            </w:pPr>
+            <w:r>
+              <w:rPr>
+                <w:rtl w:val="0"/>
+              </w:rPr>
+              <w:t xml:space="preserve">Desarrollo 100% del sistema</w:t>
+            </w:r>
+          </w:p>
+          <w:p>
+            <w:pPr>
+              <w:numPr>
+                <w:ilvl w:val="0"/>
+                <w:numId w:val="12"/>
+              </w:numPr>
+              <w:ind w:left="720" w:hanging="360"/>
+              <w:rPr>
+                <w:u w:val="none"/>
+              </w:rPr>
+            </w:pPr>
+            <w:r>
+              <w:rPr>
+                <w:rtl w:val="0"/>
+              </w:rPr>
+              <w:t xml:space="preserve">PPT Presentación Final del proyecto</w:t>
+            </w:r>
+          </w:p>
+          <w:p>
+            <w:pPr>
+              <w:rPr/>
+            </w:pPr>
+            <w:r>
+              <w:rPr>
+                <w:rtl w:val="0"/>
+              </w:rPr>
+              <w:t xml:space="preserve">Fase 3:</w:t>
+            </w:r>
+          </w:p>
+          <w:p>
+            <w:pPr>
               <w:rPr/>
             </w:pPr>
             <w:r>
@@ -6733,7 +7187,7 @@
               <w:rPr>
                 <w:rtl w:val="0"/>
               </w:rPr>
-              <w:t xml:space="preserve">Acta constitución proyecto</w:t>
+              <w:t xml:space="preserve">Matriz de control de cambios</w:t>
             </w:r>
           </w:p>
           <w:p>
@@ -6751,7 +7205,7 @@
               <w:rPr>
                 <w:rtl w:val="0"/>
               </w:rPr>
-              <w:t xml:space="preserve">Planilla de Requerimientos</w:t>
+              <w:t xml:space="preserve">Minutas de reuniones</w:t>
             </w:r>
           </w:p>
           <w:p>
@@ -6769,7 +7223,7 @@
               <w:rPr>
                 <w:rtl w:val="0"/>
               </w:rPr>
-              <w:t xml:space="preserve">Carta Gantt/RoadMap dependiendo de la metodología</w:t>
+              <w:t xml:space="preserve">Plan de pruebas</w:t>
             </w:r>
           </w:p>
           <w:p>
@@ -6787,7 +7241,7 @@
               <w:rPr>
                 <w:rtl w:val="0"/>
               </w:rPr>
-              <w:t xml:space="preserve">EDT- Costos</w:t>
+              <w:t xml:space="preserve">Matriz Pruebas de Base Datos</w:t>
             </w:r>
           </w:p>
           <w:p>
@@ -6805,7 +7259,7 @@
               <w:rPr>
                 <w:rtl w:val="0"/>
               </w:rPr>
-              <w:t xml:space="preserve">Documento ERS</w:t>
+              <w:t xml:space="preserve">Planilla Registro Defectos</w:t>
             </w:r>
           </w:p>
           <w:p>
@@ -6823,7 +7277,7 @@
               <w:rPr>
                 <w:rtl w:val="0"/>
               </w:rPr>
-              <w:t xml:space="preserve">Documento Caso uso extendido</w:t>
+              <w:t xml:space="preserve">Verificación de alcances</w:t>
             </w:r>
           </w:p>
           <w:p>
@@ -6841,7 +7295,7 @@
               <w:rPr>
                 <w:rtl w:val="0"/>
               </w:rPr>
-              <w:t xml:space="preserve">Documento de avance de sprint</w:t>
+              <w:t xml:space="preserve">Plan de capacitación</w:t>
             </w:r>
           </w:p>
           <w:p>
@@ -6859,7 +7313,7 @@
               <w:rPr>
                 <w:rtl w:val="0"/>
               </w:rPr>
-              <w:t xml:space="preserve">Mockups del sistema completo</w:t>
+              <w:t xml:space="preserve">Manual de usuario</w:t>
             </w:r>
           </w:p>
           <w:p>
@@ -6867,425 +7321,6 @@
               <w:numPr>
                 <w:ilvl w:val="0"/>
                 <w:numId w:val="16"/>
-              </w:numPr>
-              <w:ind w:left="720" w:hanging="360"/>
-              <w:rPr>
-                <w:u w:val="none"/>
-              </w:rPr>
-            </w:pPr>
-            <w:r>
-              <w:rPr>
-                <w:rtl w:val="0"/>
-              </w:rPr>
-              <w:t xml:space="preserve">Minuta de reuniones(Una entrega semanal)</w:t>
-            </w:r>
-          </w:p>
-          <w:p>
-            <w:pPr>
-              <w:rPr/>
-            </w:pPr>
-            <w:r>
-              <w:rPr>
-                <w:rtl w:val="0"/>
-              </w:rPr>
-              <w:t xml:space="preserve">Fase 2:</w:t>
-            </w:r>
-          </w:p>
-          <w:p>
-            <w:pPr>
-              <w:rPr/>
-            </w:pPr>
-            <w:r>
-              <w:rPr>
-                <w:rtl w:val="0"/>
-              </w:rPr>
-              <w:t xml:space="preserve">Documentacion Personal:</w:t>
-            </w:r>
-          </w:p>
-          <w:p>
-            <w:pPr>
-              <w:rPr/>
-            </w:pPr>
-            <w:r>
-              <w:rPr>
-                <w:rtl w:val="0"/>
-              </w:rPr>
-              <w:t xml:space="preserve">Documento PTY4478 APT2.0 Fase 2 Informe Final</w:t>
-            </w:r>
-          </w:p>
-          <w:p>
-            <w:pPr>
-              <w:rPr/>
-            </w:pPr>
-            <w:r>
-              <w:rPr>
-                <w:rtl w:val="0"/>
-              </w:rPr>
-              <w:t xml:space="preserve">Pauta de reflexión Fase 3</w:t>
-            </w:r>
-          </w:p>
-          <w:p>
-            <w:pPr>
-              <w:rPr/>
-            </w:pPr>
-            <w:r>
-              <w:rPr>
-                <w:rtl w:val="0"/>
-              </w:rPr>
-              <w:t xml:space="preserve">Documentación Grupal:</w:t>
-            </w:r>
-          </w:p>
-          <w:p>
-            <w:pPr>
-              <w:numPr>
-                <w:ilvl w:val="0"/>
-                <w:numId w:val="11"/>
-              </w:numPr>
-              <w:ind w:left="720" w:hanging="360"/>
-              <w:rPr>
-                <w:u w:val="none"/>
-              </w:rPr>
-            </w:pPr>
-            <w:r>
-              <w:rPr>
-                <w:rtl w:val="0"/>
-              </w:rPr>
-              <w:t xml:space="preserve">Documento Arquitectura (DAS)</w:t>
-            </w:r>
-          </w:p>
-          <w:p>
-            <w:pPr>
-              <w:numPr>
-                <w:ilvl w:val="0"/>
-                <w:numId w:val="11"/>
-              </w:numPr>
-              <w:ind w:left="720" w:hanging="360"/>
-              <w:rPr>
-                <w:u w:val="none"/>
-              </w:rPr>
-            </w:pPr>
-            <w:r>
-              <w:rPr>
-                <w:rtl w:val="0"/>
-              </w:rPr>
-              <w:t xml:space="preserve">Documento processo de negócio(TO-BE)</w:t>
-            </w:r>
-          </w:p>
-          <w:p>
-            <w:pPr>
-              <w:numPr>
-                <w:ilvl w:val="0"/>
-                <w:numId w:val="11"/>
-              </w:numPr>
-              <w:ind w:left="720" w:hanging="360"/>
-              <w:rPr>
-                <w:u w:val="none"/>
-              </w:rPr>
-            </w:pPr>
-            <w:r>
-              <w:rPr>
-                <w:rtl w:val="0"/>
-              </w:rPr>
-              <w:t xml:space="preserve">Matriz Raci</w:t>
-            </w:r>
-          </w:p>
-          <w:p>
-            <w:pPr>
-              <w:numPr>
-                <w:ilvl w:val="0"/>
-                <w:numId w:val="11"/>
-              </w:numPr>
-              <w:ind w:left="720" w:hanging="360"/>
-              <w:rPr>
-                <w:u w:val="none"/>
-              </w:rPr>
-            </w:pPr>
-            <w:r>
-              <w:rPr>
-                <w:rtl w:val="0"/>
-              </w:rPr>
-              <w:t xml:space="preserve">Matriz de Riesgo</w:t>
-            </w:r>
-          </w:p>
-          <w:p>
-            <w:pPr>
-              <w:numPr>
-                <w:ilvl w:val="0"/>
-                <w:numId w:val="11"/>
-              </w:numPr>
-              <w:ind w:left="720" w:hanging="360"/>
-              <w:rPr>
-                <w:u w:val="none"/>
-              </w:rPr>
-            </w:pPr>
-            <w:r>
-              <w:rPr>
-                <w:rtl w:val="0"/>
-              </w:rPr>
-              <w:t xml:space="preserve">Diccionario de Datos</w:t>
-            </w:r>
-          </w:p>
-          <w:p>
-            <w:pPr>
-              <w:numPr>
-                <w:ilvl w:val="0"/>
-                <w:numId w:val="11"/>
-              </w:numPr>
-              <w:ind w:left="720" w:hanging="360"/>
-              <w:rPr>
-                <w:u w:val="none"/>
-              </w:rPr>
-            </w:pPr>
-            <w:r>
-              <w:rPr>
-                <w:rtl w:val="0"/>
-              </w:rPr>
-              <w:t xml:space="preserve">Minuta de reuniones</w:t>
-            </w:r>
-          </w:p>
-          <w:p>
-            <w:pPr>
-              <w:numPr>
-                <w:ilvl w:val="0"/>
-                <w:numId w:val="11"/>
-              </w:numPr>
-              <w:ind w:left="720" w:hanging="360"/>
-              <w:rPr>
-                <w:u w:val="none"/>
-              </w:rPr>
-            </w:pPr>
-            <w:r>
-              <w:rPr>
-                <w:rtl w:val="0"/>
-              </w:rPr>
-              <w:t xml:space="preserve">Matriz Control de Cambios</w:t>
-            </w:r>
-          </w:p>
-          <w:p>
-            <w:pPr>
-              <w:numPr>
-                <w:ilvl w:val="0"/>
-                <w:numId w:val="11"/>
-              </w:numPr>
-              <w:ind w:left="720" w:hanging="360"/>
-              <w:rPr>
-                <w:u w:val="none"/>
-              </w:rPr>
-            </w:pPr>
-            <w:r>
-              <w:rPr>
-                <w:rtl w:val="0"/>
-              </w:rPr>
-              <w:t xml:space="preserve">Script base de datos</w:t>
-            </w:r>
-          </w:p>
-          <w:p>
-            <w:pPr>
-              <w:numPr>
-                <w:ilvl w:val="0"/>
-                <w:numId w:val="11"/>
-              </w:numPr>
-              <w:ind w:left="720" w:hanging="360"/>
-              <w:rPr>
-                <w:u w:val="none"/>
-              </w:rPr>
-            </w:pPr>
-            <w:r>
-              <w:rPr>
-                <w:rtl w:val="0"/>
-              </w:rPr>
-              <w:t xml:space="preserve">Desarrollo 100% del sistema</w:t>
-            </w:r>
-          </w:p>
-          <w:p>
-            <w:pPr>
-              <w:numPr>
-                <w:ilvl w:val="0"/>
-                <w:numId w:val="11"/>
-              </w:numPr>
-              <w:ind w:left="720" w:hanging="360"/>
-              <w:rPr>
-                <w:u w:val="none"/>
-              </w:rPr>
-            </w:pPr>
-            <w:r>
-              <w:rPr>
-                <w:rtl w:val="0"/>
-              </w:rPr>
-              <w:t xml:space="preserve">PPT Presentación Final del proyecto</w:t>
-            </w:r>
-          </w:p>
-          <w:p>
-            <w:pPr>
-              <w:rPr/>
-            </w:pPr>
-            <w:r>
-              <w:rPr>
-                <w:rtl w:val="0"/>
-              </w:rPr>
-              <w:t xml:space="preserve">Fase 3:</w:t>
-            </w:r>
-          </w:p>
-          <w:p>
-            <w:pPr>
-              <w:rPr/>
-            </w:pPr>
-            <w:r>
-              <w:rPr>
-                <w:rtl w:val="0"/>
-              </w:rPr>
-              <w:t xml:space="preserve">Documentación Grupal:</w:t>
-            </w:r>
-          </w:p>
-          <w:p>
-            <w:pPr>
-              <w:numPr>
-                <w:ilvl w:val="0"/>
-                <w:numId w:val="17"/>
-              </w:numPr>
-              <w:ind w:left="720" w:hanging="360"/>
-              <w:rPr>
-                <w:u w:val="none"/>
-              </w:rPr>
-            </w:pPr>
-            <w:r>
-              <w:rPr>
-                <w:rtl w:val="0"/>
-              </w:rPr>
-              <w:t xml:space="preserve">Matriz de control de cambios</w:t>
-            </w:r>
-          </w:p>
-          <w:p>
-            <w:pPr>
-              <w:numPr>
-                <w:ilvl w:val="0"/>
-                <w:numId w:val="17"/>
-              </w:numPr>
-              <w:ind w:left="720" w:hanging="360"/>
-              <w:rPr>
-                <w:u w:val="none"/>
-              </w:rPr>
-            </w:pPr>
-            <w:r>
-              <w:rPr>
-                <w:rtl w:val="0"/>
-              </w:rPr>
-              <w:t xml:space="preserve">Minutas de reuniones</w:t>
-            </w:r>
-          </w:p>
-          <w:p>
-            <w:pPr>
-              <w:numPr>
-                <w:ilvl w:val="0"/>
-                <w:numId w:val="17"/>
-              </w:numPr>
-              <w:ind w:left="720" w:hanging="360"/>
-              <w:rPr>
-                <w:u w:val="none"/>
-              </w:rPr>
-            </w:pPr>
-            <w:r>
-              <w:rPr>
-                <w:rtl w:val="0"/>
-              </w:rPr>
-              <w:t xml:space="preserve">Plan de pruebas</w:t>
-            </w:r>
-          </w:p>
-          <w:p>
-            <w:pPr>
-              <w:numPr>
-                <w:ilvl w:val="0"/>
-                <w:numId w:val="17"/>
-              </w:numPr>
-              <w:ind w:left="720" w:hanging="360"/>
-              <w:rPr>
-                <w:u w:val="none"/>
-              </w:rPr>
-            </w:pPr>
-            <w:r>
-              <w:rPr>
-                <w:rtl w:val="0"/>
-              </w:rPr>
-              <w:t xml:space="preserve">Matriz Pruebas de Base Datos</w:t>
-            </w:r>
-          </w:p>
-          <w:p>
-            <w:pPr>
-              <w:numPr>
-                <w:ilvl w:val="0"/>
-                <w:numId w:val="17"/>
-              </w:numPr>
-              <w:ind w:left="720" w:hanging="360"/>
-              <w:rPr>
-                <w:u w:val="none"/>
-              </w:rPr>
-            </w:pPr>
-            <w:r>
-              <w:rPr>
-                <w:rtl w:val="0"/>
-              </w:rPr>
-              <w:t xml:space="preserve">Planilla Registro Defectos</w:t>
-            </w:r>
-          </w:p>
-          <w:p>
-            <w:pPr>
-              <w:numPr>
-                <w:ilvl w:val="0"/>
-                <w:numId w:val="17"/>
-              </w:numPr>
-              <w:ind w:left="720" w:hanging="360"/>
-              <w:rPr>
-                <w:u w:val="none"/>
-              </w:rPr>
-            </w:pPr>
-            <w:r>
-              <w:rPr>
-                <w:rtl w:val="0"/>
-              </w:rPr>
-              <w:t xml:space="preserve">Verificación de alcances</w:t>
-            </w:r>
-          </w:p>
-          <w:p>
-            <w:pPr>
-              <w:numPr>
-                <w:ilvl w:val="0"/>
-                <w:numId w:val="17"/>
-              </w:numPr>
-              <w:ind w:left="720" w:hanging="360"/>
-              <w:rPr>
-                <w:u w:val="none"/>
-              </w:rPr>
-            </w:pPr>
-            <w:r>
-              <w:rPr>
-                <w:rtl w:val="0"/>
-              </w:rPr>
-              <w:t xml:space="preserve">Plan de capacitación</w:t>
-            </w:r>
-          </w:p>
-          <w:p>
-            <w:pPr>
-              <w:numPr>
-                <w:ilvl w:val="0"/>
-                <w:numId w:val="17"/>
-              </w:numPr>
-              <w:ind w:left="720" w:hanging="360"/>
-              <w:rPr>
-                <w:u w:val="none"/>
-              </w:rPr>
-            </w:pPr>
-            <w:r>
-              <w:rPr>
-                <w:rtl w:val="0"/>
-              </w:rPr>
-              <w:t xml:space="preserve">Manual de usuario</w:t>
-            </w:r>
-          </w:p>
-          <w:p>
-            <w:pPr>
-              <w:numPr>
-                <w:ilvl w:val="0"/>
-                <w:numId w:val="17"/>
               </w:numPr>
               <w:ind w:left="720" w:hanging="360"/>
               <w:rPr>
@@ -7560,7 +7595,7 @@
             <w:pPr>
               <w:numPr>
                 <w:ilvl w:val="0"/>
-                <w:numId w:val="20"/>
+                <w:numId w:val="19"/>
               </w:numPr>
               <w:ind w:left="720" w:hanging="360"/>
               <w:rPr>
@@ -7572,78 +7607,6 @@
                 <w:rtl w:val="0"/>
               </w:rPr>
               <w:t xml:space="preserve">Premisas</w:t>
-            </w:r>
-          </w:p>
-          <w:p>
-            <w:pPr>
-              <w:numPr>
-                <w:ilvl w:val="0"/>
-                <w:numId w:val="21"/>
-              </w:numPr>
-              <w:ind w:left="1440" w:hanging="360"/>
-              <w:rPr>
-                <w:u w:val="none"/>
-              </w:rPr>
-            </w:pPr>
-            <w:r>
-              <w:rPr>
-                <w:rtl w:val="0"/>
-              </w:rPr>
-              <w:t xml:space="preserve">Disponibilidad de recursos: Se asume que los profesionales asignados al proyecto (desarrolladores, diseñadores, etc.) estarán disponibles durante todo el tiempo necesario para completar el proyecto.</w:t>
-            </w:r>
-          </w:p>
-          <w:p>
-            <w:pPr>
-              <w:numPr>
-                <w:ilvl w:val="0"/>
-                <w:numId w:val="21"/>
-              </w:numPr>
-              <w:ind w:left="1440" w:hanging="360"/>
-              <w:rPr>
-                <w:u w:val="none"/>
-              </w:rPr>
-            </w:pPr>
-            <w:r>
-              <w:rPr>
-                <w:rtl w:val="0"/>
-              </w:rPr>
-              <w:t xml:space="preserve">Infraestructura tecnológica: Se da por hecho que la infraestructura tecnológica de Duoc UC (servidores, redes, acceso a internet, etc.) estará disponible para implementar el sistema.</w:t>
-            </w:r>
-          </w:p>
-          <w:p>
-            <w:pPr>
-              <w:numPr>
-                <w:ilvl w:val="0"/>
-                <w:numId w:val="21"/>
-              </w:numPr>
-              <w:ind w:left="1440" w:hanging="360"/>
-              <w:rPr>
-                <w:u w:val="none"/>
-              </w:rPr>
-            </w:pPr>
-            <w:r>
-              <w:rPr>
-                <w:rtl w:val="0"/>
-              </w:rPr>
-              <w:t xml:space="preserve">Acceso a datos: Se asume que Duoc UC proporcionará acceso a los datos necesarios para integrar la plataforma, como la información de los cursos existentes, registros de estudiantes y docentes, etc.</w:t>
-            </w:r>
-          </w:p>
-          <w:p>
-            <w:pPr>
-              <w:numPr>
-                <w:ilvl w:val="0"/>
-                <w:numId w:val="21"/>
-              </w:numPr>
-              <w:ind w:left="1440" w:hanging="360"/>
-              <w:rPr>
-                <w:u w:val="none"/>
-              </w:rPr>
-            </w:pPr>
-            <w:r>
-              <w:rPr>
-                <w:rtl w:val="0"/>
-              </w:rPr>
-              <w:t xml:space="preserve">Cooperación de los usuarios finales: Se supone que tanto docentes como estudiantes proporcionarán el feedback necesario durante las pruebas de la plataforma.</w:t>
             </w:r>
           </w:p>
           <w:p>
@@ -7652,23 +7615,23 @@
                 <w:ilvl w:val="0"/>
                 <w:numId w:val="20"/>
               </w:numPr>
-              <w:ind w:left="720" w:hanging="360"/>
-              <w:rPr>
-                <w:u w:val="none"/>
-              </w:rPr>
-            </w:pPr>
-            <w:r>
-              <w:rPr>
-                <w:rtl w:val="0"/>
-              </w:rPr>
-              <w:t xml:space="preserve">Restricciones</w:t>
+              <w:ind w:left="1440" w:hanging="360"/>
+              <w:rPr>
+                <w:u w:val="none"/>
+              </w:rPr>
+            </w:pPr>
+            <w:r>
+              <w:rPr>
+                <w:rtl w:val="0"/>
+              </w:rPr>
+              <w:t xml:space="preserve">Disponibilidad de recursos: Se asume que los profesionales asignados al proyecto (desarrolladores, diseñadores, etc.) estarán disponibles durante todo el tiempo necesario para completar el proyecto.</w:t>
             </w:r>
           </w:p>
           <w:p>
             <w:pPr>
               <w:numPr>
                 <w:ilvl w:val="0"/>
-                <w:numId w:val="7"/>
+                <w:numId w:val="20"/>
               </w:numPr>
               <w:ind w:left="1440" w:hanging="360"/>
               <w:rPr>
@@ -7679,14 +7642,14 @@
               <w:rPr>
                 <w:rtl w:val="0"/>
               </w:rPr>
-              <w:t xml:space="preserve">Presupuesto limitado: El proyecto debe ajustarse a un presupuesto específico para el desarrollo de software, licencias y recursos tecnológicos, lo cual limita las tecnologías y herramientas que pueden ser utilizadas.</w:t>
+              <w:t xml:space="preserve">Infraestructura tecnológica: Se da por hecho que la infraestructura tecnológica de Duoc UC (servidores, redes, acceso a internet, etc.) estará disponible para implementar el sistema.</w:t>
             </w:r>
           </w:p>
           <w:p>
             <w:pPr>
               <w:numPr>
                 <w:ilvl w:val="0"/>
-                <w:numId w:val="7"/>
+                <w:numId w:val="20"/>
               </w:numPr>
               <w:ind w:left="1440" w:hanging="360"/>
               <w:rPr>
@@ -7697,14 +7660,14 @@
               <w:rPr>
                 <w:rtl w:val="0"/>
               </w:rPr>
-              <w:t xml:space="preserve">Tiempo limitado: El proyecto debe completarse dentro de un plazo máximo de 12 semanas, lo que limita la posibilidad de realizar iteraciones adicionales o cambios de gran envergadura en el alcance.</w:t>
+              <w:t xml:space="preserve">Acceso a datos: Se asume que Duoc UC proporcionará acceso a los datos necesarios para integrar la plataforma, como la información de los cursos existentes, registros de estudiantes y docentes, etc.</w:t>
             </w:r>
           </w:p>
           <w:p>
             <w:pPr>
               <w:numPr>
                 <w:ilvl w:val="0"/>
-                <w:numId w:val="7"/>
+                <w:numId w:val="20"/>
               </w:numPr>
               <w:ind w:left="1440" w:hanging="360"/>
               <w:rPr>
@@ -7715,14 +7678,86 @@
               <w:rPr>
                 <w:rtl w:val="0"/>
               </w:rPr>
-              <w:t xml:space="preserve">Tecnologías específicas: Se debe desarrollar la plataforma utilizando tecnologías web compatibles con las políticas de Duoc UC (por ejemplo, solo ciertos lenguajes de programación o bases de datos específicas permitidas por la institución).</w:t>
+              <w:t xml:space="preserve">Cooperación de los usuarios finales: Se supone que tanto docentes como estudiantes proporcionarán el feedback necesario durante las pruebas de la plataforma.</w:t>
             </w:r>
           </w:p>
           <w:p>
             <w:pPr>
               <w:numPr>
                 <w:ilvl w:val="0"/>
-                <w:numId w:val="7"/>
+                <w:numId w:val="19"/>
+              </w:numPr>
+              <w:ind w:left="720" w:hanging="360"/>
+              <w:rPr>
+                <w:u w:val="none"/>
+              </w:rPr>
+            </w:pPr>
+            <w:r>
+              <w:rPr>
+                <w:rtl w:val="0"/>
+              </w:rPr>
+              <w:t xml:space="preserve">Restricciones</w:t>
+            </w:r>
+          </w:p>
+          <w:p>
+            <w:pPr>
+              <w:numPr>
+                <w:ilvl w:val="0"/>
+                <w:numId w:val="6"/>
+              </w:numPr>
+              <w:ind w:left="1440" w:hanging="360"/>
+              <w:rPr>
+                <w:u w:val="none"/>
+              </w:rPr>
+            </w:pPr>
+            <w:r>
+              <w:rPr>
+                <w:rtl w:val="0"/>
+              </w:rPr>
+              <w:t xml:space="preserve">Presupuesto limitado: El proyecto debe ajustarse a un presupuesto específico para el desarrollo de software, licencias y recursos tecnológicos, lo cual limita las tecnologías y herramientas que pueden ser utilizadas.</w:t>
+            </w:r>
+          </w:p>
+          <w:p>
+            <w:pPr>
+              <w:numPr>
+                <w:ilvl w:val="0"/>
+                <w:numId w:val="6"/>
+              </w:numPr>
+              <w:ind w:left="1440" w:hanging="360"/>
+              <w:rPr>
+                <w:u w:val="none"/>
+              </w:rPr>
+            </w:pPr>
+            <w:r>
+              <w:rPr>
+                <w:rtl w:val="0"/>
+              </w:rPr>
+              <w:t xml:space="preserve">Tiempo limitado: El proyecto debe completarse dentro de un plazo máximo de 12 semanas, lo que limita la posibilidad de realizar iteraciones adicionales o cambios de gran envergadura en el alcance.</w:t>
+            </w:r>
+          </w:p>
+          <w:p>
+            <w:pPr>
+              <w:numPr>
+                <w:ilvl w:val="0"/>
+                <w:numId w:val="6"/>
+              </w:numPr>
+              <w:ind w:left="1440" w:hanging="360"/>
+              <w:rPr>
+                <w:u w:val="none"/>
+              </w:rPr>
+            </w:pPr>
+            <w:r>
+              <w:rPr>
+                <w:rtl w:val="0"/>
+              </w:rPr>
+              <w:t xml:space="preserve">Tecnologías específicas: Se debe desarrollar la plataforma utilizando tecnologías web compatibles con las políticas de Duoc UC (por ejemplo, solo ciertos lenguajes de programación o bases de datos específicas permitidas por la institución).</w:t>
+            </w:r>
+          </w:p>
+          <w:p>
+            <w:pPr>
+              <w:numPr>
+                <w:ilvl w:val="0"/>
+                <w:numId w:val="6"/>
               </w:numPr>
               <w:ind w:left="1440" w:hanging="360"/>
               <w:rPr>
@@ -7831,7 +7866,7 @@
             <w:pPr>
               <w:numPr>
                 <w:ilvl w:val="0"/>
-                <w:numId w:val="18"/>
+                <w:numId w:val="17"/>
               </w:numPr>
               <w:spacing w:after="0" w:afterAutospacing="0" w:before="240" w:lineRule="auto"/>
               <w:ind w:left="720" w:hanging="360"/>
@@ -7918,7 +7953,7 @@
             <w:pPr>
               <w:numPr>
                 <w:ilvl w:val="0"/>
-                <w:numId w:val="18"/>
+                <w:numId w:val="17"/>
               </w:numPr>
               <w:spacing w:after="0" w:afterAutospacing="0" w:before="240" w:lineRule="auto"/>
               <w:ind w:left="720" w:hanging="360"/>
@@ -7993,7 +8028,7 @@
             <w:pPr>
               <w:numPr>
                 <w:ilvl w:val="0"/>
-                <w:numId w:val="18"/>
+                <w:numId w:val="17"/>
               </w:numPr>
               <w:spacing w:after="0" w:afterAutospacing="0" w:before="0" w:beforeAutospacing="0" w:lineRule="auto"/>
               <w:ind w:left="720" w:hanging="360"/>
@@ -8010,7 +8045,7 @@
             <w:pPr>
               <w:numPr>
                 <w:ilvl w:val="0"/>
-                <w:numId w:val="23"/>
+                <w:numId w:val="22"/>
               </w:numPr>
               <w:spacing w:after="0" w:afterAutospacing="0" w:before="0" w:beforeAutospacing="0" w:lineRule="auto"/>
               <w:ind w:left="1440" w:hanging="360"/>
@@ -8029,7 +8064,7 @@
             <w:pPr>
               <w:numPr>
                 <w:ilvl w:val="0"/>
-                <w:numId w:val="23"/>
+                <w:numId w:val="22"/>
               </w:numPr>
               <w:spacing w:after="0" w:afterAutospacing="0" w:before="0" w:beforeAutospacing="0" w:lineRule="auto"/>
               <w:ind w:left="1440" w:hanging="360"/>
@@ -8048,7 +8083,7 @@
             <w:pPr>
               <w:numPr>
                 <w:ilvl w:val="0"/>
-                <w:numId w:val="23"/>
+                <w:numId w:val="22"/>
               </w:numPr>
               <w:spacing w:after="0" w:afterAutospacing="0" w:before="0" w:beforeAutospacing="0" w:lineRule="auto"/>
               <w:ind w:left="1440" w:hanging="360"/>
@@ -8068,7 +8103,7 @@
             <w:pPr>
               <w:numPr>
                 <w:ilvl w:val="0"/>
-                <w:numId w:val="18"/>
+                <w:numId w:val="17"/>
               </w:numPr>
               <w:spacing w:after="0" w:afterAutospacing="0" w:before="0" w:beforeAutospacing="0" w:lineRule="auto"/>
               <w:ind w:left="720" w:hanging="360"/>
@@ -8085,7 +8120,7 @@
             <w:pPr>
               <w:numPr>
                 <w:ilvl w:val="0"/>
-                <w:numId w:val="15"/>
+                <w:numId w:val="14"/>
               </w:numPr>
               <w:spacing w:after="0" w:afterAutospacing="0" w:before="0" w:beforeAutospacing="0" w:lineRule="auto"/>
               <w:ind w:left="1440" w:hanging="360"/>
@@ -8104,7 +8139,7 @@
             <w:pPr>
               <w:numPr>
                 <w:ilvl w:val="0"/>
-                <w:numId w:val="15"/>
+                <w:numId w:val="14"/>
               </w:numPr>
               <w:spacing w:after="0" w:afterAutospacing="0" w:before="0" w:beforeAutospacing="0" w:lineRule="auto"/>
               <w:ind w:left="1440" w:hanging="360"/>
@@ -8123,7 +8158,7 @@
             <w:pPr>
               <w:numPr>
                 <w:ilvl w:val="0"/>
-                <w:numId w:val="15"/>
+                <w:numId w:val="14"/>
               </w:numPr>
               <w:spacing w:after="240" w:before="0" w:beforeAutospacing="0" w:lineRule="auto"/>
               <w:ind w:left="1440" w:hanging="360"/>
@@ -8155,7 +8190,7 @@
             <w:pPr>
               <w:numPr>
                 <w:ilvl w:val="0"/>
-                <w:numId w:val="18"/>
+                <w:numId w:val="17"/>
               </w:numPr>
               <w:spacing w:after="0" w:afterAutospacing="0" w:before="240" w:lineRule="auto"/>
               <w:ind w:left="720" w:hanging="360"/>
@@ -8172,7 +8207,7 @@
             <w:pPr>
               <w:numPr>
                 <w:ilvl w:val="0"/>
-                <w:numId w:val="8"/>
+                <w:numId w:val="7"/>
               </w:numPr>
               <w:spacing w:after="0" w:afterAutospacing="0" w:before="0" w:beforeAutospacing="0" w:lineRule="auto"/>
               <w:ind w:left="1440" w:hanging="360"/>
@@ -8191,7 +8226,7 @@
             <w:pPr>
               <w:numPr>
                 <w:ilvl w:val="0"/>
-                <w:numId w:val="8"/>
+                <w:numId w:val="7"/>
               </w:numPr>
               <w:spacing w:after="0" w:afterAutospacing="0" w:before="0" w:beforeAutospacing="0" w:lineRule="auto"/>
               <w:ind w:left="1440" w:hanging="360"/>
@@ -8210,7 +8245,7 @@
             <w:pPr>
               <w:numPr>
                 <w:ilvl w:val="0"/>
-                <w:numId w:val="8"/>
+                <w:numId w:val="7"/>
               </w:numPr>
               <w:spacing w:after="0" w:afterAutospacing="0" w:before="0" w:beforeAutospacing="0" w:lineRule="auto"/>
               <w:ind w:left="1440" w:hanging="360"/>
@@ -8230,7 +8265,7 @@
             <w:pPr>
               <w:numPr>
                 <w:ilvl w:val="0"/>
-                <w:numId w:val="18"/>
+                <w:numId w:val="17"/>
               </w:numPr>
               <w:spacing w:after="0" w:afterAutospacing="0" w:before="0" w:beforeAutospacing="0" w:lineRule="auto"/>
               <w:ind w:left="720" w:hanging="360"/>
@@ -8241,81 +8276,6 @@
                 <w:rtl w:val="0"/>
               </w:rPr>
               <w:t xml:space="preserve">Riesgo de Presupuesto:</w:t>
-            </w:r>
-          </w:p>
-          <w:p>
-            <w:pPr>
-              <w:numPr>
-                <w:ilvl w:val="0"/>
-                <w:numId w:val="5"/>
-              </w:numPr>
-              <w:spacing w:after="0" w:afterAutospacing="0" w:before="0" w:beforeAutospacing="0" w:lineRule="auto"/>
-              <w:ind w:left="1440" w:hanging="360"/>
-              <w:rPr>
-                <w:u w:val="none"/>
-              </w:rPr>
-            </w:pPr>
-            <w:r>
-              <w:rPr>
-                <w:rtl w:val="0"/>
-              </w:rPr>
-              <w:t xml:space="preserve">Descripción: El proyecto podría enfrentar sobrecostos imprevistos, debido a cambios en el alcance o necesidades adicionales de recursos durante el desarrollo.</w:t>
-            </w:r>
-          </w:p>
-          <w:p>
-            <w:pPr>
-              <w:numPr>
-                <w:ilvl w:val="0"/>
-                <w:numId w:val="5"/>
-              </w:numPr>
-              <w:spacing w:after="0" w:afterAutospacing="0" w:before="0" w:beforeAutospacing="0" w:lineRule="auto"/>
-              <w:ind w:left="1440" w:hanging="360"/>
-              <w:rPr>
-                <w:u w:val="none"/>
-              </w:rPr>
-            </w:pPr>
-            <w:r>
-              <w:rPr>
-                <w:rtl w:val="0"/>
-              </w:rPr>
-              <w:t xml:space="preserve">Impacto: El proyecto podría exceder el presupuesto asignado y generar dificultades en la entrega de funcionalidades completas.</w:t>
-            </w:r>
-          </w:p>
-          <w:p>
-            <w:pPr>
-              <w:numPr>
-                <w:ilvl w:val="0"/>
-                <w:numId w:val="5"/>
-              </w:numPr>
-              <w:spacing w:after="0" w:afterAutospacing="0" w:before="0" w:beforeAutospacing="0" w:lineRule="auto"/>
-              <w:ind w:left="1440" w:hanging="360"/>
-              <w:rPr>
-                <w:u w:val="none"/>
-              </w:rPr>
-            </w:pPr>
-            <w:r>
-              <w:rPr>
-                <w:rtl w:val="0"/>
-              </w:rPr>
-              <w:t xml:space="preserve">Mitigación: Establecer un presupuesto detallado, con una reserva para contingencias, y hacer seguimiento constante de los gastos.</w:t>
-              <w:br w:type="textWrapping"/>
-            </w:r>
-          </w:p>
-          <w:p>
-            <w:pPr>
-              <w:numPr>
-                <w:ilvl w:val="0"/>
-                <w:numId w:val="18"/>
-              </w:numPr>
-              <w:spacing w:after="0" w:afterAutospacing="0" w:before="0" w:beforeAutospacing="0" w:lineRule="auto"/>
-              <w:ind w:left="720" w:hanging="360"/>
-              <w:rPr/>
-            </w:pPr>
-            <w:r>
-              <w:rPr>
-                <w:rtl w:val="0"/>
-              </w:rPr>
-              <w:t xml:space="preserve">Riesgo de Dependencias Externas:</w:t>
             </w:r>
           </w:p>
           <w:p>
@@ -8334,7 +8294,7 @@
               <w:rPr>
                 <w:rtl w:val="0"/>
               </w:rPr>
-              <w:t xml:space="preserve">Descripción: El proyecto depende de servicios externos (por ejemplo, servicios de notificaciones móviles o herramientas de generación de certificados) que podrían tener problemas técnicos o fallos en el servicio.</w:t>
+              <w:t xml:space="preserve">Descripción: El proyecto podría enfrentar sobrecostos imprevistos, debido a cambios en el alcance o necesidades adicionales de recursos durante el desarrollo.</w:t>
             </w:r>
           </w:p>
           <w:p>
@@ -8353,7 +8313,7 @@
               <w:rPr>
                 <w:rtl w:val="0"/>
               </w:rPr>
-              <w:t xml:space="preserve">Impacto: El funcionamiento de la plataforma podría verse afectado si los servicios externos no están disponibles.</w:t>
+              <w:t xml:space="preserve">Impacto: El proyecto podría exceder el presupuesto asignado y generar dificultades en la entrega de funcionalidades completas.</w:t>
             </w:r>
           </w:p>
           <w:p>
@@ -8361,6 +8321,81 @@
               <w:numPr>
                 <w:ilvl w:val="0"/>
                 <w:numId w:val="4"/>
+              </w:numPr>
+              <w:spacing w:after="0" w:afterAutospacing="0" w:before="0" w:beforeAutospacing="0" w:lineRule="auto"/>
+              <w:ind w:left="1440" w:hanging="360"/>
+              <w:rPr>
+                <w:u w:val="none"/>
+              </w:rPr>
+            </w:pPr>
+            <w:r>
+              <w:rPr>
+                <w:rtl w:val="0"/>
+              </w:rPr>
+              <w:t xml:space="preserve">Mitigación: Establecer un presupuesto detallado, con una reserva para contingencias, y hacer seguimiento constante de los gastos.</w:t>
+              <w:br w:type="textWrapping"/>
+            </w:r>
+          </w:p>
+          <w:p>
+            <w:pPr>
+              <w:numPr>
+                <w:ilvl w:val="0"/>
+                <w:numId w:val="17"/>
+              </w:numPr>
+              <w:spacing w:after="0" w:afterAutospacing="0" w:before="0" w:beforeAutospacing="0" w:lineRule="auto"/>
+              <w:ind w:left="720" w:hanging="360"/>
+              <w:rPr/>
+            </w:pPr>
+            <w:r>
+              <w:rPr>
+                <w:rtl w:val="0"/>
+              </w:rPr>
+              <w:t xml:space="preserve">Riesgo de Dependencias Externas:</w:t>
+            </w:r>
+          </w:p>
+          <w:p>
+            <w:pPr>
+              <w:numPr>
+                <w:ilvl w:val="0"/>
+                <w:numId w:val="3"/>
+              </w:numPr>
+              <w:spacing w:after="0" w:afterAutospacing="0" w:before="0" w:beforeAutospacing="0" w:lineRule="auto"/>
+              <w:ind w:left="1440" w:hanging="360"/>
+              <w:rPr>
+                <w:u w:val="none"/>
+              </w:rPr>
+            </w:pPr>
+            <w:r>
+              <w:rPr>
+                <w:rtl w:val="0"/>
+              </w:rPr>
+              <w:t xml:space="preserve">Descripción: El proyecto depende de servicios externos (por ejemplo, servicios de notificaciones móviles o herramientas de generación de certificados) que podrían tener problemas técnicos o fallos en el servicio.</w:t>
+            </w:r>
+          </w:p>
+          <w:p>
+            <w:pPr>
+              <w:numPr>
+                <w:ilvl w:val="0"/>
+                <w:numId w:val="3"/>
+              </w:numPr>
+              <w:spacing w:after="0" w:afterAutospacing="0" w:before="0" w:beforeAutospacing="0" w:lineRule="auto"/>
+              <w:ind w:left="1440" w:hanging="360"/>
+              <w:rPr>
+                <w:u w:val="none"/>
+              </w:rPr>
+            </w:pPr>
+            <w:r>
+              <w:rPr>
+                <w:rtl w:val="0"/>
+              </w:rPr>
+              <w:t xml:space="preserve">Impacto: El funcionamiento de la plataforma podría verse afectado si los servicios externos no están disponibles.</w:t>
+            </w:r>
+          </w:p>
+          <w:p>
+            <w:pPr>
+              <w:numPr>
+                <w:ilvl w:val="0"/>
+                <w:numId w:val="3"/>
               </w:numPr>
               <w:spacing w:after="240" w:before="0" w:beforeAutospacing="0" w:lineRule="auto"/>
               <w:ind w:left="1440" w:hanging="360"/>
@@ -8538,7 +8573,7 @@
               <w:rPr>
                 <w:rtl w:val="0"/>
               </w:rPr>
-              <w:t xml:space="preserve">Ambos sistemas se visualizarán a través de PC y móviles.</w:t>
+              <w:t xml:space="preserve">El sistema web se visualizará a través de PC y móviles y el sistema de escritorio se visualizará de forma exclusiva a través de PC.</w:t>
             </w:r>
           </w:p>
           <w:p>
@@ -9499,12 +9534,12 @@
           <wp:extent cx="2566035" cy="426085"/>
           <wp:effectExtent b="0" l="0" r="0" t="0"/>
           <wp:wrapSquare wrapText="bothSides" distB="0" distT="0" distL="114300" distR="114300"/>
-          <wp:docPr id="133" name="image4.jpg"/>
+          <wp:docPr id="133" name="image2.jpg"/>
           <a:graphic>
             <a:graphicData uri="http://schemas.openxmlformats.org/drawingml/2006/picture">
               <pic:pic>
                 <pic:nvPicPr>
-                  <pic:cNvPr id="0" name="image4.jpg"/>
+                  <pic:cNvPr id="0" name="image2.jpg"/>
                   <pic:cNvPicPr preferRelativeResize="0"/>
                 </pic:nvPicPr>
                 <pic:blipFill>
@@ -9895,7 +9930,7 @@
       <w:lvlText w:val="●"/>
       <w:lvlJc w:val="left"/>
       <w:pPr>
-        <w:ind w:left="720" w:hanging="360"/>
+        <w:ind w:left="1440" w:hanging="360"/>
       </w:pPr>
       <w:rPr>
         <w:u w:val="none"/>
@@ -9907,7 +9942,7 @@
       <w:lvlText w:val="○"/>
       <w:lvlJc w:val="left"/>
       <w:pPr>
-        <w:ind w:left="1440" w:hanging="360"/>
+        <w:ind w:left="2160" w:hanging="360"/>
       </w:pPr>
       <w:rPr>
         <w:u w:val="none"/>
@@ -9919,7 +9954,7 @@
       <w:lvlText w:val="■"/>
       <w:lvlJc w:val="left"/>
       <w:pPr>
-        <w:ind w:left="2160" w:hanging="360"/>
+        <w:ind w:left="2880" w:hanging="360"/>
       </w:pPr>
       <w:rPr>
         <w:u w:val="none"/>
@@ -9931,7 +9966,7 @@
       <w:lvlText w:val="●"/>
       <w:lvlJc w:val="left"/>
       <w:pPr>
-        <w:ind w:left="2880" w:hanging="360"/>
+        <w:ind w:left="3600" w:hanging="360"/>
       </w:pPr>
       <w:rPr>
         <w:u w:val="none"/>
@@ -9943,7 +9978,7 @@
       <w:lvlText w:val="○"/>
       <w:lvlJc w:val="left"/>
       <w:pPr>
-        <w:ind w:left="3600" w:hanging="360"/>
+        <w:ind w:left="4320" w:hanging="360"/>
       </w:pPr>
       <w:rPr>
         <w:u w:val="none"/>
@@ -9955,7 +9990,7 @@
       <w:lvlText w:val="■"/>
       <w:lvlJc w:val="left"/>
       <w:pPr>
-        <w:ind w:left="4320" w:hanging="360"/>
+        <w:ind w:left="5040" w:hanging="360"/>
       </w:pPr>
       <w:rPr>
         <w:u w:val="none"/>
@@ -9967,7 +10002,7 @@
       <w:lvlText w:val="●"/>
       <w:lvlJc w:val="left"/>
       <w:pPr>
-        <w:ind w:left="5040" w:hanging="360"/>
+        <w:ind w:left="5760" w:hanging="360"/>
       </w:pPr>
       <w:rPr>
         <w:u w:val="none"/>
@@ -9979,7 +10014,7 @@
       <w:lvlText w:val="○"/>
       <w:lvlJc w:val="left"/>
       <w:pPr>
-        <w:ind w:left="5760" w:hanging="360"/>
+        <w:ind w:left="6480" w:hanging="360"/>
       </w:pPr>
       <w:rPr>
         <w:u w:val="none"/>
@@ -9991,7 +10026,7 @@
       <w:lvlText w:val="■"/>
       <w:lvlJc w:val="left"/>
       <w:pPr>
-        <w:ind w:left="6480" w:hanging="360"/>
+        <w:ind w:left="7200" w:hanging="360"/>
       </w:pPr>
       <w:rPr>
         <w:u w:val="none"/>
@@ -10115,103 +10150,103 @@
       <w:lvlText w:val="●"/>
       <w:lvlJc w:val="left"/>
       <w:pPr>
+        <w:ind w:left="720" w:hanging="360"/>
+      </w:pPr>
+      <w:rPr>
+        <w:u w:val="none"/>
+      </w:rPr>
+    </w:lvl>
+    <w:lvl w:ilvl="1">
+      <w:start w:val="1"/>
+      <w:numFmt w:val="bullet"/>
+      <w:lvlText w:val="○"/>
+      <w:lvlJc w:val="left"/>
+      <w:pPr>
         <w:ind w:left="1440" w:hanging="360"/>
       </w:pPr>
       <w:rPr>
         <w:u w:val="none"/>
       </w:rPr>
     </w:lvl>
-    <w:lvl w:ilvl="1">
+    <w:lvl w:ilvl="2">
+      <w:start w:val="1"/>
+      <w:numFmt w:val="bullet"/>
+      <w:lvlText w:val="■"/>
+      <w:lvlJc w:val="left"/>
+      <w:pPr>
+        <w:ind w:left="2160" w:hanging="360"/>
+      </w:pPr>
+      <w:rPr>
+        <w:u w:val="none"/>
+      </w:rPr>
+    </w:lvl>
+    <w:lvl w:ilvl="3">
+      <w:start w:val="1"/>
+      <w:numFmt w:val="bullet"/>
+      <w:lvlText w:val="●"/>
+      <w:lvlJc w:val="left"/>
+      <w:pPr>
+        <w:ind w:left="2880" w:hanging="360"/>
+      </w:pPr>
+      <w:rPr>
+        <w:u w:val="none"/>
+      </w:rPr>
+    </w:lvl>
+    <w:lvl w:ilvl="4">
       <w:start w:val="1"/>
       <w:numFmt w:val="bullet"/>
       <w:lvlText w:val="○"/>
       <w:lvlJc w:val="left"/>
       <w:pPr>
-        <w:ind w:left="2160" w:hanging="360"/>
-      </w:pPr>
-      <w:rPr>
-        <w:u w:val="none"/>
-      </w:rPr>
-    </w:lvl>
-    <w:lvl w:ilvl="2">
+        <w:ind w:left="3600" w:hanging="360"/>
+      </w:pPr>
+      <w:rPr>
+        <w:u w:val="none"/>
+      </w:rPr>
+    </w:lvl>
+    <w:lvl w:ilvl="5">
       <w:start w:val="1"/>
       <w:numFmt w:val="bullet"/>
       <w:lvlText w:val="■"/>
       <w:lvlJc w:val="left"/>
       <w:pPr>
-        <w:ind w:left="2880" w:hanging="360"/>
-      </w:pPr>
-      <w:rPr>
-        <w:u w:val="none"/>
-      </w:rPr>
-    </w:lvl>
-    <w:lvl w:ilvl="3">
+        <w:ind w:left="4320" w:hanging="360"/>
+      </w:pPr>
+      <w:rPr>
+        <w:u w:val="none"/>
+      </w:rPr>
+    </w:lvl>
+    <w:lvl w:ilvl="6">
       <w:start w:val="1"/>
       <w:numFmt w:val="bullet"/>
       <w:lvlText w:val="●"/>
       <w:lvlJc w:val="left"/>
       <w:pPr>
-        <w:ind w:left="3600" w:hanging="360"/>
-      </w:pPr>
-      <w:rPr>
-        <w:u w:val="none"/>
-      </w:rPr>
-    </w:lvl>
-    <w:lvl w:ilvl="4">
+        <w:ind w:left="5040" w:hanging="360"/>
+      </w:pPr>
+      <w:rPr>
+        <w:u w:val="none"/>
+      </w:rPr>
+    </w:lvl>
+    <w:lvl w:ilvl="7">
       <w:start w:val="1"/>
       <w:numFmt w:val="bullet"/>
       <w:lvlText w:val="○"/>
       <w:lvlJc w:val="left"/>
       <w:pPr>
-        <w:ind w:left="4320" w:hanging="360"/>
-      </w:pPr>
-      <w:rPr>
-        <w:u w:val="none"/>
-      </w:rPr>
-    </w:lvl>
-    <w:lvl w:ilvl="5">
+        <w:ind w:left="5760" w:hanging="360"/>
+      </w:pPr>
+      <w:rPr>
+        <w:u w:val="none"/>
+      </w:rPr>
+    </w:lvl>
+    <w:lvl w:ilvl="8">
       <w:start w:val="1"/>
       <w:numFmt w:val="bullet"/>
       <w:lvlText w:val="■"/>
       <w:lvlJc w:val="left"/>
       <w:pPr>
-        <w:ind w:left="5040" w:hanging="360"/>
-      </w:pPr>
-      <w:rPr>
-        <w:u w:val="none"/>
-      </w:rPr>
-    </w:lvl>
-    <w:lvl w:ilvl="6">
-      <w:start w:val="1"/>
-      <w:numFmt w:val="bullet"/>
-      <w:lvlText w:val="●"/>
-      <w:lvlJc w:val="left"/>
-      <w:pPr>
-        <w:ind w:left="5760" w:hanging="360"/>
-      </w:pPr>
-      <w:rPr>
-        <w:u w:val="none"/>
-      </w:rPr>
-    </w:lvl>
-    <w:lvl w:ilvl="7">
-      <w:start w:val="1"/>
-      <w:numFmt w:val="bullet"/>
-      <w:lvlText w:val="○"/>
-      <w:lvlJc w:val="left"/>
-      <w:pPr>
         <w:ind w:left="6480" w:hanging="360"/>
-      </w:pPr>
-      <w:rPr>
-        <w:u w:val="none"/>
-      </w:rPr>
-    </w:lvl>
-    <w:lvl w:ilvl="8">
-      <w:start w:val="1"/>
-      <w:numFmt w:val="bullet"/>
-      <w:lvlText w:val="■"/>
-      <w:lvlJc w:val="left"/>
-      <w:pPr>
-        <w:ind w:left="7200" w:hanging="360"/>
       </w:pPr>
       <w:rPr>
         <w:u w:val="none"/>
@@ -10225,7 +10260,7 @@
       <w:lvlText w:val="●"/>
       <w:lvlJc w:val="left"/>
       <w:pPr>
-        <w:ind w:left="720" w:hanging="360"/>
+        <w:ind w:left="1440" w:hanging="360"/>
       </w:pPr>
       <w:rPr>
         <w:u w:val="none"/>
@@ -10237,7 +10272,7 @@
       <w:lvlText w:val="○"/>
       <w:lvlJc w:val="left"/>
       <w:pPr>
-        <w:ind w:left="1440" w:hanging="360"/>
+        <w:ind w:left="2160" w:hanging="360"/>
       </w:pPr>
       <w:rPr>
         <w:u w:val="none"/>
@@ -10249,7 +10284,7 @@
       <w:lvlText w:val="■"/>
       <w:lvlJc w:val="left"/>
       <w:pPr>
-        <w:ind w:left="2160" w:hanging="360"/>
+        <w:ind w:left="2880" w:hanging="360"/>
       </w:pPr>
       <w:rPr>
         <w:u w:val="none"/>
@@ -10261,7 +10296,7 @@
       <w:lvlText w:val="●"/>
       <w:lvlJc w:val="left"/>
       <w:pPr>
-        <w:ind w:left="2880" w:hanging="360"/>
+        <w:ind w:left="3600" w:hanging="360"/>
       </w:pPr>
       <w:rPr>
         <w:u w:val="none"/>
@@ -10273,7 +10308,7 @@
       <w:lvlText w:val="○"/>
       <w:lvlJc w:val="left"/>
       <w:pPr>
-        <w:ind w:left="3600" w:hanging="360"/>
+        <w:ind w:left="4320" w:hanging="360"/>
       </w:pPr>
       <w:rPr>
         <w:u w:val="none"/>
@@ -10285,7 +10320,7 @@
       <w:lvlText w:val="■"/>
       <w:lvlJc w:val="left"/>
       <w:pPr>
-        <w:ind w:left="4320" w:hanging="360"/>
+        <w:ind w:left="5040" w:hanging="360"/>
       </w:pPr>
       <w:rPr>
         <w:u w:val="none"/>
@@ -10297,7 +10332,7 @@
       <w:lvlText w:val="●"/>
       <w:lvlJc w:val="left"/>
       <w:pPr>
-        <w:ind w:left="5040" w:hanging="360"/>
+        <w:ind w:left="5760" w:hanging="360"/>
       </w:pPr>
       <w:rPr>
         <w:u w:val="none"/>
@@ -10309,7 +10344,7 @@
       <w:lvlText w:val="○"/>
       <w:lvlJc w:val="left"/>
       <w:pPr>
-        <w:ind w:left="5760" w:hanging="360"/>
+        <w:ind w:left="6480" w:hanging="360"/>
       </w:pPr>
       <w:rPr>
         <w:u w:val="none"/>
@@ -10321,7 +10356,7 @@
       <w:lvlText w:val="■"/>
       <w:lvlJc w:val="left"/>
       <w:pPr>
-        <w:ind w:left="6480" w:hanging="360"/>
+        <w:ind w:left="7200" w:hanging="360"/>
       </w:pPr>
       <w:rPr>
         <w:u w:val="none"/>
@@ -10445,103 +10480,103 @@
       <w:lvlText w:val="●"/>
       <w:lvlJc w:val="left"/>
       <w:pPr>
+        <w:ind w:left="720" w:hanging="360"/>
+      </w:pPr>
+      <w:rPr>
+        <w:u w:val="none"/>
+      </w:rPr>
+    </w:lvl>
+    <w:lvl w:ilvl="1">
+      <w:start w:val="1"/>
+      <w:numFmt w:val="bullet"/>
+      <w:lvlText w:val="○"/>
+      <w:lvlJc w:val="left"/>
+      <w:pPr>
         <w:ind w:left="1440" w:hanging="360"/>
       </w:pPr>
       <w:rPr>
         <w:u w:val="none"/>
       </w:rPr>
     </w:lvl>
-    <w:lvl w:ilvl="1">
+    <w:lvl w:ilvl="2">
+      <w:start w:val="1"/>
+      <w:numFmt w:val="bullet"/>
+      <w:lvlText w:val="■"/>
+      <w:lvlJc w:val="left"/>
+      <w:pPr>
+        <w:ind w:left="2160" w:hanging="360"/>
+      </w:pPr>
+      <w:rPr>
+        <w:u w:val="none"/>
+      </w:rPr>
+    </w:lvl>
+    <w:lvl w:ilvl="3">
+      <w:start w:val="1"/>
+      <w:numFmt w:val="bullet"/>
+      <w:lvlText w:val="●"/>
+      <w:lvlJc w:val="left"/>
+      <w:pPr>
+        <w:ind w:left="2880" w:hanging="360"/>
+      </w:pPr>
+      <w:rPr>
+        <w:u w:val="none"/>
+      </w:rPr>
+    </w:lvl>
+    <w:lvl w:ilvl="4">
       <w:start w:val="1"/>
       <w:numFmt w:val="bullet"/>
       <w:lvlText w:val="○"/>
       <w:lvlJc w:val="left"/>
       <w:pPr>
-        <w:ind w:left="2160" w:hanging="360"/>
-      </w:pPr>
-      <w:rPr>
-        <w:u w:val="none"/>
-      </w:rPr>
-    </w:lvl>
-    <w:lvl w:ilvl="2">
+        <w:ind w:left="3600" w:hanging="360"/>
+      </w:pPr>
+      <w:rPr>
+        <w:u w:val="none"/>
+      </w:rPr>
+    </w:lvl>
+    <w:lvl w:ilvl="5">
       <w:start w:val="1"/>
       <w:numFmt w:val="bullet"/>
       <w:lvlText w:val="■"/>
       <w:lvlJc w:val="left"/>
       <w:pPr>
-        <w:ind w:left="2880" w:hanging="360"/>
-      </w:pPr>
-      <w:rPr>
-        <w:u w:val="none"/>
-      </w:rPr>
-    </w:lvl>
-    <w:lvl w:ilvl="3">
+        <w:ind w:left="4320" w:hanging="360"/>
+      </w:pPr>
+      <w:rPr>
+        <w:u w:val="none"/>
+      </w:rPr>
+    </w:lvl>
+    <w:lvl w:ilvl="6">
       <w:start w:val="1"/>
       <w:numFmt w:val="bullet"/>
       <w:lvlText w:val="●"/>
       <w:lvlJc w:val="left"/>
       <w:pPr>
-        <w:ind w:left="3600" w:hanging="360"/>
-      </w:pPr>
-      <w:rPr>
-        <w:u w:val="none"/>
-      </w:rPr>
-    </w:lvl>
-    <w:lvl w:ilvl="4">
+        <w:ind w:left="5040" w:hanging="360"/>
+      </w:pPr>
+      <w:rPr>
+        <w:u w:val="none"/>
+      </w:rPr>
+    </w:lvl>
+    <w:lvl w:ilvl="7">
       <w:start w:val="1"/>
       <w:numFmt w:val="bullet"/>
       <w:lvlText w:val="○"/>
       <w:lvlJc w:val="left"/>
       <w:pPr>
-        <w:ind w:left="4320" w:hanging="360"/>
-      </w:pPr>
-      <w:rPr>
-        <w:u w:val="none"/>
-      </w:rPr>
-    </w:lvl>
-    <w:lvl w:ilvl="5">
+        <w:ind w:left="5760" w:hanging="360"/>
+      </w:pPr>
+      <w:rPr>
+        <w:u w:val="none"/>
+      </w:rPr>
+    </w:lvl>
+    <w:lvl w:ilvl="8">
       <w:start w:val="1"/>
       <w:numFmt w:val="bullet"/>
       <w:lvlText w:val="■"/>
       <w:lvlJc w:val="left"/>
       <w:pPr>
-        <w:ind w:left="5040" w:hanging="360"/>
-      </w:pPr>
-      <w:rPr>
-        <w:u w:val="none"/>
-      </w:rPr>
-    </w:lvl>
-    <w:lvl w:ilvl="6">
-      <w:start w:val="1"/>
-      <w:numFmt w:val="bullet"/>
-      <w:lvlText w:val="●"/>
-      <w:lvlJc w:val="left"/>
-      <w:pPr>
-        <w:ind w:left="5760" w:hanging="360"/>
-      </w:pPr>
-      <w:rPr>
-        <w:u w:val="none"/>
-      </w:rPr>
-    </w:lvl>
-    <w:lvl w:ilvl="7">
-      <w:start w:val="1"/>
-      <w:numFmt w:val="bullet"/>
-      <w:lvlText w:val="○"/>
-      <w:lvlJc w:val="left"/>
-      <w:pPr>
         <w:ind w:left="6480" w:hanging="360"/>
-      </w:pPr>
-      <w:rPr>
-        <w:u w:val="none"/>
-      </w:rPr>
-    </w:lvl>
-    <w:lvl w:ilvl="8">
-      <w:start w:val="1"/>
-      <w:numFmt w:val="bullet"/>
-      <w:lvlText w:val="■"/>
-      <w:lvlJc w:val="left"/>
-      <w:pPr>
-        <w:ind w:left="7200" w:hanging="360"/>
       </w:pPr>
       <w:rPr>
         <w:u w:val="none"/>
@@ -11101,6 +11136,556 @@
   <w:abstractNum w:abstractNumId="14">
     <w:lvl w:ilvl="0">
       <w:start w:val="1"/>
+      <w:numFmt w:val="bullet"/>
+      <w:lvlText w:val="●"/>
+      <w:lvlJc w:val="left"/>
+      <w:pPr>
+        <w:ind w:left="1440" w:hanging="360"/>
+      </w:pPr>
+      <w:rPr>
+        <w:u w:val="none"/>
+      </w:rPr>
+    </w:lvl>
+    <w:lvl w:ilvl="1">
+      <w:start w:val="1"/>
+      <w:numFmt w:val="bullet"/>
+      <w:lvlText w:val="○"/>
+      <w:lvlJc w:val="left"/>
+      <w:pPr>
+        <w:ind w:left="2160" w:hanging="360"/>
+      </w:pPr>
+      <w:rPr>
+        <w:u w:val="none"/>
+      </w:rPr>
+    </w:lvl>
+    <w:lvl w:ilvl="2">
+      <w:start w:val="1"/>
+      <w:numFmt w:val="bullet"/>
+      <w:lvlText w:val="■"/>
+      <w:lvlJc w:val="left"/>
+      <w:pPr>
+        <w:ind w:left="2880" w:hanging="360"/>
+      </w:pPr>
+      <w:rPr>
+        <w:u w:val="none"/>
+      </w:rPr>
+    </w:lvl>
+    <w:lvl w:ilvl="3">
+      <w:start w:val="1"/>
+      <w:numFmt w:val="bullet"/>
+      <w:lvlText w:val="●"/>
+      <w:lvlJc w:val="left"/>
+      <w:pPr>
+        <w:ind w:left="3600" w:hanging="360"/>
+      </w:pPr>
+      <w:rPr>
+        <w:u w:val="none"/>
+      </w:rPr>
+    </w:lvl>
+    <w:lvl w:ilvl="4">
+      <w:start w:val="1"/>
+      <w:numFmt w:val="bullet"/>
+      <w:lvlText w:val="○"/>
+      <w:lvlJc w:val="left"/>
+      <w:pPr>
+        <w:ind w:left="4320" w:hanging="360"/>
+      </w:pPr>
+      <w:rPr>
+        <w:u w:val="none"/>
+      </w:rPr>
+    </w:lvl>
+    <w:lvl w:ilvl="5">
+      <w:start w:val="1"/>
+      <w:numFmt w:val="bullet"/>
+      <w:lvlText w:val="■"/>
+      <w:lvlJc w:val="left"/>
+      <w:pPr>
+        <w:ind w:left="5040" w:hanging="360"/>
+      </w:pPr>
+      <w:rPr>
+        <w:u w:val="none"/>
+      </w:rPr>
+    </w:lvl>
+    <w:lvl w:ilvl="6">
+      <w:start w:val="1"/>
+      <w:numFmt w:val="bullet"/>
+      <w:lvlText w:val="●"/>
+      <w:lvlJc w:val="left"/>
+      <w:pPr>
+        <w:ind w:left="5760" w:hanging="360"/>
+      </w:pPr>
+      <w:rPr>
+        <w:u w:val="none"/>
+      </w:rPr>
+    </w:lvl>
+    <w:lvl w:ilvl="7">
+      <w:start w:val="1"/>
+      <w:numFmt w:val="bullet"/>
+      <w:lvlText w:val="○"/>
+      <w:lvlJc w:val="left"/>
+      <w:pPr>
+        <w:ind w:left="6480" w:hanging="360"/>
+      </w:pPr>
+      <w:rPr>
+        <w:u w:val="none"/>
+      </w:rPr>
+    </w:lvl>
+    <w:lvl w:ilvl="8">
+      <w:start w:val="1"/>
+      <w:numFmt w:val="bullet"/>
+      <w:lvlText w:val="■"/>
+      <w:lvlJc w:val="left"/>
+      <w:pPr>
+        <w:ind w:left="7200" w:hanging="360"/>
+      </w:pPr>
+      <w:rPr>
+        <w:u w:val="none"/>
+      </w:rPr>
+    </w:lvl>
+  </w:abstractNum>
+  <w:abstractNum w:abstractNumId="15">
+    <w:lvl w:ilvl="0">
+      <w:start w:val="1"/>
+      <w:numFmt w:val="bullet"/>
+      <w:lvlText w:val="●"/>
+      <w:lvlJc w:val="left"/>
+      <w:pPr>
+        <w:ind w:left="720" w:hanging="360"/>
+      </w:pPr>
+      <w:rPr>
+        <w:u w:val="none"/>
+      </w:rPr>
+    </w:lvl>
+    <w:lvl w:ilvl="1">
+      <w:start w:val="1"/>
+      <w:numFmt w:val="bullet"/>
+      <w:lvlText w:val="○"/>
+      <w:lvlJc w:val="left"/>
+      <w:pPr>
+        <w:ind w:left="1440" w:hanging="360"/>
+      </w:pPr>
+      <w:rPr>
+        <w:u w:val="none"/>
+      </w:rPr>
+    </w:lvl>
+    <w:lvl w:ilvl="2">
+      <w:start w:val="1"/>
+      <w:numFmt w:val="bullet"/>
+      <w:lvlText w:val="■"/>
+      <w:lvlJc w:val="left"/>
+      <w:pPr>
+        <w:ind w:left="2160" w:hanging="360"/>
+      </w:pPr>
+      <w:rPr>
+        <w:u w:val="none"/>
+      </w:rPr>
+    </w:lvl>
+    <w:lvl w:ilvl="3">
+      <w:start w:val="1"/>
+      <w:numFmt w:val="bullet"/>
+      <w:lvlText w:val="●"/>
+      <w:lvlJc w:val="left"/>
+      <w:pPr>
+        <w:ind w:left="2880" w:hanging="360"/>
+      </w:pPr>
+      <w:rPr>
+        <w:u w:val="none"/>
+      </w:rPr>
+    </w:lvl>
+    <w:lvl w:ilvl="4">
+      <w:start w:val="1"/>
+      <w:numFmt w:val="bullet"/>
+      <w:lvlText w:val="○"/>
+      <w:lvlJc w:val="left"/>
+      <w:pPr>
+        <w:ind w:left="3600" w:hanging="360"/>
+      </w:pPr>
+      <w:rPr>
+        <w:u w:val="none"/>
+      </w:rPr>
+    </w:lvl>
+    <w:lvl w:ilvl="5">
+      <w:start w:val="1"/>
+      <w:numFmt w:val="bullet"/>
+      <w:lvlText w:val="■"/>
+      <w:lvlJc w:val="left"/>
+      <w:pPr>
+        <w:ind w:left="4320" w:hanging="360"/>
+      </w:pPr>
+      <w:rPr>
+        <w:u w:val="none"/>
+      </w:rPr>
+    </w:lvl>
+    <w:lvl w:ilvl="6">
+      <w:start w:val="1"/>
+      <w:numFmt w:val="bullet"/>
+      <w:lvlText w:val="●"/>
+      <w:lvlJc w:val="left"/>
+      <w:pPr>
+        <w:ind w:left="5040" w:hanging="360"/>
+      </w:pPr>
+      <w:rPr>
+        <w:u w:val="none"/>
+      </w:rPr>
+    </w:lvl>
+    <w:lvl w:ilvl="7">
+      <w:start w:val="1"/>
+      <w:numFmt w:val="bullet"/>
+      <w:lvlText w:val="○"/>
+      <w:lvlJc w:val="left"/>
+      <w:pPr>
+        <w:ind w:left="5760" w:hanging="360"/>
+      </w:pPr>
+      <w:rPr>
+        <w:u w:val="none"/>
+      </w:rPr>
+    </w:lvl>
+    <w:lvl w:ilvl="8">
+      <w:start w:val="1"/>
+      <w:numFmt w:val="bullet"/>
+      <w:lvlText w:val="■"/>
+      <w:lvlJc w:val="left"/>
+      <w:pPr>
+        <w:ind w:left="6480" w:hanging="360"/>
+      </w:pPr>
+      <w:rPr>
+        <w:u w:val="none"/>
+      </w:rPr>
+    </w:lvl>
+  </w:abstractNum>
+  <w:abstractNum w:abstractNumId="16">
+    <w:lvl w:ilvl="0">
+      <w:start w:val="1"/>
+      <w:numFmt w:val="bullet"/>
+      <w:lvlText w:val="●"/>
+      <w:lvlJc w:val="left"/>
+      <w:pPr>
+        <w:ind w:left="720" w:hanging="360"/>
+      </w:pPr>
+      <w:rPr>
+        <w:u w:val="none"/>
+      </w:rPr>
+    </w:lvl>
+    <w:lvl w:ilvl="1">
+      <w:start w:val="1"/>
+      <w:numFmt w:val="bullet"/>
+      <w:lvlText w:val="○"/>
+      <w:lvlJc w:val="left"/>
+      <w:pPr>
+        <w:ind w:left="1440" w:hanging="360"/>
+      </w:pPr>
+      <w:rPr>
+        <w:u w:val="none"/>
+      </w:rPr>
+    </w:lvl>
+    <w:lvl w:ilvl="2">
+      <w:start w:val="1"/>
+      <w:numFmt w:val="bullet"/>
+      <w:lvlText w:val="■"/>
+      <w:lvlJc w:val="left"/>
+      <w:pPr>
+        <w:ind w:left="2160" w:hanging="360"/>
+      </w:pPr>
+      <w:rPr>
+        <w:u w:val="none"/>
+      </w:rPr>
+    </w:lvl>
+    <w:lvl w:ilvl="3">
+      <w:start w:val="1"/>
+      <w:numFmt w:val="bullet"/>
+      <w:lvlText w:val="●"/>
+      <w:lvlJc w:val="left"/>
+      <w:pPr>
+        <w:ind w:left="2880" w:hanging="360"/>
+      </w:pPr>
+      <w:rPr>
+        <w:u w:val="none"/>
+      </w:rPr>
+    </w:lvl>
+    <w:lvl w:ilvl="4">
+      <w:start w:val="1"/>
+      <w:numFmt w:val="bullet"/>
+      <w:lvlText w:val="○"/>
+      <w:lvlJc w:val="left"/>
+      <w:pPr>
+        <w:ind w:left="3600" w:hanging="360"/>
+      </w:pPr>
+      <w:rPr>
+        <w:u w:val="none"/>
+      </w:rPr>
+    </w:lvl>
+    <w:lvl w:ilvl="5">
+      <w:start w:val="1"/>
+      <w:numFmt w:val="bullet"/>
+      <w:lvlText w:val="■"/>
+      <w:lvlJc w:val="left"/>
+      <w:pPr>
+        <w:ind w:left="4320" w:hanging="360"/>
+      </w:pPr>
+      <w:rPr>
+        <w:u w:val="none"/>
+      </w:rPr>
+    </w:lvl>
+    <w:lvl w:ilvl="6">
+      <w:start w:val="1"/>
+      <w:numFmt w:val="bullet"/>
+      <w:lvlText w:val="●"/>
+      <w:lvlJc w:val="left"/>
+      <w:pPr>
+        <w:ind w:left="5040" w:hanging="360"/>
+      </w:pPr>
+      <w:rPr>
+        <w:u w:val="none"/>
+      </w:rPr>
+    </w:lvl>
+    <w:lvl w:ilvl="7">
+      <w:start w:val="1"/>
+      <w:numFmt w:val="bullet"/>
+      <w:lvlText w:val="○"/>
+      <w:lvlJc w:val="left"/>
+      <w:pPr>
+        <w:ind w:left="5760" w:hanging="360"/>
+      </w:pPr>
+      <w:rPr>
+        <w:u w:val="none"/>
+      </w:rPr>
+    </w:lvl>
+    <w:lvl w:ilvl="8">
+      <w:start w:val="1"/>
+      <w:numFmt w:val="bullet"/>
+      <w:lvlText w:val="■"/>
+      <w:lvlJc w:val="left"/>
+      <w:pPr>
+        <w:ind w:left="6480" w:hanging="360"/>
+      </w:pPr>
+      <w:rPr>
+        <w:u w:val="none"/>
+      </w:rPr>
+    </w:lvl>
+  </w:abstractNum>
+  <w:abstractNum w:abstractNumId="17">
+    <w:lvl w:ilvl="0">
+      <w:start w:val="1"/>
+      <w:numFmt w:val="decimal"/>
+      <w:lvlText w:val="%1."/>
+      <w:lvlJc w:val="left"/>
+      <w:pPr>
+        <w:ind w:left="720" w:hanging="360"/>
+      </w:pPr>
+      <w:rPr>
+        <w:u w:val="none"/>
+      </w:rPr>
+    </w:lvl>
+    <w:lvl w:ilvl="1">
+      <w:start w:val="1"/>
+      <w:numFmt w:val="bullet"/>
+      <w:lvlText w:val="○"/>
+      <w:lvlJc w:val="left"/>
+      <w:pPr>
+        <w:ind w:left="1440" w:hanging="360"/>
+      </w:pPr>
+      <w:rPr>
+        <w:u w:val="none"/>
+      </w:rPr>
+    </w:lvl>
+    <w:lvl w:ilvl="2">
+      <w:start w:val="1"/>
+      <w:numFmt w:val="lowerRoman"/>
+      <w:lvlText w:val="%3."/>
+      <w:lvlJc w:val="left"/>
+      <w:pPr>
+        <w:ind w:left="2160" w:hanging="360"/>
+      </w:pPr>
+      <w:rPr>
+        <w:u w:val="none"/>
+      </w:rPr>
+    </w:lvl>
+    <w:lvl w:ilvl="3">
+      <w:start w:val="1"/>
+      <w:numFmt w:val="decimal"/>
+      <w:lvlText w:val="%4."/>
+      <w:lvlJc w:val="left"/>
+      <w:pPr>
+        <w:ind w:left="2880" w:hanging="360"/>
+      </w:pPr>
+      <w:rPr>
+        <w:u w:val="none"/>
+      </w:rPr>
+    </w:lvl>
+    <w:lvl w:ilvl="4">
+      <w:start w:val="1"/>
+      <w:numFmt w:val="lowerLetter"/>
+      <w:lvlText w:val="%5."/>
+      <w:lvlJc w:val="left"/>
+      <w:pPr>
+        <w:ind w:left="3600" w:hanging="360"/>
+      </w:pPr>
+      <w:rPr>
+        <w:u w:val="none"/>
+      </w:rPr>
+    </w:lvl>
+    <w:lvl w:ilvl="5">
+      <w:start w:val="1"/>
+      <w:numFmt w:val="lowerRoman"/>
+      <w:lvlText w:val="%6."/>
+      <w:lvlJc w:val="left"/>
+      <w:pPr>
+        <w:ind w:left="4320" w:hanging="360"/>
+      </w:pPr>
+      <w:rPr>
+        <w:u w:val="none"/>
+      </w:rPr>
+    </w:lvl>
+    <w:lvl w:ilvl="6">
+      <w:start w:val="1"/>
+      <w:numFmt w:val="decimal"/>
+      <w:lvlText w:val="%7."/>
+      <w:lvlJc w:val="left"/>
+      <w:pPr>
+        <w:ind w:left="5040" w:hanging="360"/>
+      </w:pPr>
+      <w:rPr>
+        <w:u w:val="none"/>
+      </w:rPr>
+    </w:lvl>
+    <w:lvl w:ilvl="7">
+      <w:start w:val="1"/>
+      <w:numFmt w:val="lowerLetter"/>
+      <w:lvlText w:val="%8."/>
+      <w:lvlJc w:val="left"/>
+      <w:pPr>
+        <w:ind w:left="5760" w:hanging="360"/>
+      </w:pPr>
+      <w:rPr>
+        <w:u w:val="none"/>
+      </w:rPr>
+    </w:lvl>
+    <w:lvl w:ilvl="8">
+      <w:start w:val="1"/>
+      <w:numFmt w:val="lowerRoman"/>
+      <w:lvlText w:val="%9."/>
+      <w:lvlJc w:val="left"/>
+      <w:pPr>
+        <w:ind w:left="6480" w:hanging="360"/>
+      </w:pPr>
+      <w:rPr>
+        <w:u w:val="none"/>
+      </w:rPr>
+    </w:lvl>
+  </w:abstractNum>
+  <w:abstractNum w:abstractNumId="18">
+    <w:lvl w:ilvl="0">
+      <w:start w:val="1"/>
+      <w:numFmt w:val="bullet"/>
+      <w:lvlText w:val="●"/>
+      <w:lvlJc w:val="left"/>
+      <w:pPr>
+        <w:ind w:left="720" w:hanging="360"/>
+      </w:pPr>
+      <w:rPr>
+        <w:u w:val="none"/>
+      </w:rPr>
+    </w:lvl>
+    <w:lvl w:ilvl="1">
+      <w:start w:val="1"/>
+      <w:numFmt w:val="bullet"/>
+      <w:lvlText w:val="○"/>
+      <w:lvlJc w:val="left"/>
+      <w:pPr>
+        <w:ind w:left="1440" w:hanging="360"/>
+      </w:pPr>
+      <w:rPr>
+        <w:u w:val="none"/>
+      </w:rPr>
+    </w:lvl>
+    <w:lvl w:ilvl="2">
+      <w:start w:val="1"/>
+      <w:numFmt w:val="bullet"/>
+      <w:lvlText w:val="■"/>
+      <w:lvlJc w:val="left"/>
+      <w:pPr>
+        <w:ind w:left="2160" w:hanging="360"/>
+      </w:pPr>
+      <w:rPr>
+        <w:u w:val="none"/>
+      </w:rPr>
+    </w:lvl>
+    <w:lvl w:ilvl="3">
+      <w:start w:val="1"/>
+      <w:numFmt w:val="bullet"/>
+      <w:lvlText w:val="●"/>
+      <w:lvlJc w:val="left"/>
+      <w:pPr>
+        <w:ind w:left="2880" w:hanging="360"/>
+      </w:pPr>
+      <w:rPr>
+        <w:u w:val="none"/>
+      </w:rPr>
+    </w:lvl>
+    <w:lvl w:ilvl="4">
+      <w:start w:val="1"/>
+      <w:numFmt w:val="bullet"/>
+      <w:lvlText w:val="○"/>
+      <w:lvlJc w:val="left"/>
+      <w:pPr>
+        <w:ind w:left="3600" w:hanging="360"/>
+      </w:pPr>
+      <w:rPr>
+        <w:u w:val="none"/>
+      </w:rPr>
+    </w:lvl>
+    <w:lvl w:ilvl="5">
+      <w:start w:val="1"/>
+      <w:numFmt w:val="bullet"/>
+      <w:lvlText w:val="■"/>
+      <w:lvlJc w:val="left"/>
+      <w:pPr>
+        <w:ind w:left="4320" w:hanging="360"/>
+      </w:pPr>
+      <w:rPr>
+        <w:u w:val="none"/>
+      </w:rPr>
+    </w:lvl>
+    <w:lvl w:ilvl="6">
+      <w:start w:val="1"/>
+      <w:numFmt w:val="bullet"/>
+      <w:lvlText w:val="●"/>
+      <w:lvlJc w:val="left"/>
+      <w:pPr>
+        <w:ind w:left="5040" w:hanging="360"/>
+      </w:pPr>
+      <w:rPr>
+        <w:u w:val="none"/>
+      </w:rPr>
+    </w:lvl>
+    <w:lvl w:ilvl="7">
+      <w:start w:val="1"/>
+      <w:numFmt w:val="bullet"/>
+      <w:lvlText w:val="○"/>
+      <w:lvlJc w:val="left"/>
+      <w:pPr>
+        <w:ind w:left="5760" w:hanging="360"/>
+      </w:pPr>
+      <w:rPr>
+        <w:u w:val="none"/>
+      </w:rPr>
+    </w:lvl>
+    <w:lvl w:ilvl="8">
+      <w:start w:val="1"/>
+      <w:numFmt w:val="bullet"/>
+      <w:lvlText w:val="■"/>
+      <w:lvlJc w:val="left"/>
+      <w:pPr>
+        <w:ind w:left="6480" w:hanging="360"/>
+      </w:pPr>
+      <w:rPr>
+        <w:u w:val="none"/>
+      </w:rPr>
+    </w:lvl>
+  </w:abstractNum>
+  <w:abstractNum w:abstractNumId="19">
+    <w:lvl w:ilvl="0">
+      <w:start w:val="1"/>
       <w:numFmt w:val="decimal"/>
       <w:lvlText w:val="%1."/>
       <w:lvlJc w:val="left"/>
@@ -11208,564 +11793,14 @@
       </w:rPr>
     </w:lvl>
   </w:abstractNum>
-  <w:abstractNum w:abstractNumId="15">
-    <w:lvl w:ilvl="0">
-      <w:start w:val="1"/>
-      <w:numFmt w:val="bullet"/>
-      <w:lvlText w:val="●"/>
-      <w:lvlJc w:val="left"/>
-      <w:pPr>
-        <w:ind w:left="1440" w:hanging="360"/>
-      </w:pPr>
-      <w:rPr>
-        <w:u w:val="none"/>
-      </w:rPr>
-    </w:lvl>
-    <w:lvl w:ilvl="1">
-      <w:start w:val="1"/>
-      <w:numFmt w:val="bullet"/>
-      <w:lvlText w:val="○"/>
-      <w:lvlJc w:val="left"/>
-      <w:pPr>
-        <w:ind w:left="2160" w:hanging="360"/>
-      </w:pPr>
-      <w:rPr>
-        <w:u w:val="none"/>
-      </w:rPr>
-    </w:lvl>
-    <w:lvl w:ilvl="2">
-      <w:start w:val="1"/>
-      <w:numFmt w:val="bullet"/>
-      <w:lvlText w:val="■"/>
-      <w:lvlJc w:val="left"/>
-      <w:pPr>
-        <w:ind w:left="2880" w:hanging="360"/>
-      </w:pPr>
-      <w:rPr>
-        <w:u w:val="none"/>
-      </w:rPr>
-    </w:lvl>
-    <w:lvl w:ilvl="3">
-      <w:start w:val="1"/>
-      <w:numFmt w:val="bullet"/>
-      <w:lvlText w:val="●"/>
-      <w:lvlJc w:val="left"/>
-      <w:pPr>
-        <w:ind w:left="3600" w:hanging="360"/>
-      </w:pPr>
-      <w:rPr>
-        <w:u w:val="none"/>
-      </w:rPr>
-    </w:lvl>
-    <w:lvl w:ilvl="4">
-      <w:start w:val="1"/>
-      <w:numFmt w:val="bullet"/>
-      <w:lvlText w:val="○"/>
-      <w:lvlJc w:val="left"/>
-      <w:pPr>
-        <w:ind w:left="4320" w:hanging="360"/>
-      </w:pPr>
-      <w:rPr>
-        <w:u w:val="none"/>
-      </w:rPr>
-    </w:lvl>
-    <w:lvl w:ilvl="5">
-      <w:start w:val="1"/>
-      <w:numFmt w:val="bullet"/>
-      <w:lvlText w:val="■"/>
-      <w:lvlJc w:val="left"/>
-      <w:pPr>
-        <w:ind w:left="5040" w:hanging="360"/>
-      </w:pPr>
-      <w:rPr>
-        <w:u w:val="none"/>
-      </w:rPr>
-    </w:lvl>
-    <w:lvl w:ilvl="6">
-      <w:start w:val="1"/>
-      <w:numFmt w:val="bullet"/>
-      <w:lvlText w:val="●"/>
-      <w:lvlJc w:val="left"/>
-      <w:pPr>
-        <w:ind w:left="5760" w:hanging="360"/>
-      </w:pPr>
-      <w:rPr>
-        <w:u w:val="none"/>
-      </w:rPr>
-    </w:lvl>
-    <w:lvl w:ilvl="7">
-      <w:start w:val="1"/>
-      <w:numFmt w:val="bullet"/>
-      <w:lvlText w:val="○"/>
-      <w:lvlJc w:val="left"/>
-      <w:pPr>
-        <w:ind w:left="6480" w:hanging="360"/>
-      </w:pPr>
-      <w:rPr>
-        <w:u w:val="none"/>
-      </w:rPr>
-    </w:lvl>
-    <w:lvl w:ilvl="8">
-      <w:start w:val="1"/>
-      <w:numFmt w:val="bullet"/>
-      <w:lvlText w:val="■"/>
-      <w:lvlJc w:val="left"/>
-      <w:pPr>
-        <w:ind w:left="7200" w:hanging="360"/>
-      </w:pPr>
-      <w:rPr>
-        <w:u w:val="none"/>
-      </w:rPr>
-    </w:lvl>
-  </w:abstractNum>
-  <w:abstractNum w:abstractNumId="16">
-    <w:lvl w:ilvl="0">
-      <w:start w:val="1"/>
-      <w:numFmt w:val="bullet"/>
-      <w:lvlText w:val="●"/>
-      <w:lvlJc w:val="left"/>
-      <w:pPr>
-        <w:ind w:left="720" w:hanging="360"/>
-      </w:pPr>
-      <w:rPr>
-        <w:u w:val="none"/>
-      </w:rPr>
-    </w:lvl>
-    <w:lvl w:ilvl="1">
-      <w:start w:val="1"/>
-      <w:numFmt w:val="bullet"/>
-      <w:lvlText w:val="○"/>
-      <w:lvlJc w:val="left"/>
-      <w:pPr>
-        <w:ind w:left="1440" w:hanging="360"/>
-      </w:pPr>
-      <w:rPr>
-        <w:u w:val="none"/>
-      </w:rPr>
-    </w:lvl>
-    <w:lvl w:ilvl="2">
-      <w:start w:val="1"/>
-      <w:numFmt w:val="bullet"/>
-      <w:lvlText w:val="■"/>
-      <w:lvlJc w:val="left"/>
-      <w:pPr>
-        <w:ind w:left="2160" w:hanging="360"/>
-      </w:pPr>
-      <w:rPr>
-        <w:u w:val="none"/>
-      </w:rPr>
-    </w:lvl>
-    <w:lvl w:ilvl="3">
-      <w:start w:val="1"/>
-      <w:numFmt w:val="bullet"/>
-      <w:lvlText w:val="●"/>
-      <w:lvlJc w:val="left"/>
-      <w:pPr>
-        <w:ind w:left="2880" w:hanging="360"/>
-      </w:pPr>
-      <w:rPr>
-        <w:u w:val="none"/>
-      </w:rPr>
-    </w:lvl>
-    <w:lvl w:ilvl="4">
-      <w:start w:val="1"/>
-      <w:numFmt w:val="bullet"/>
-      <w:lvlText w:val="○"/>
-      <w:lvlJc w:val="left"/>
-      <w:pPr>
-        <w:ind w:left="3600" w:hanging="360"/>
-      </w:pPr>
-      <w:rPr>
-        <w:u w:val="none"/>
-      </w:rPr>
-    </w:lvl>
-    <w:lvl w:ilvl="5">
-      <w:start w:val="1"/>
-      <w:numFmt w:val="bullet"/>
-      <w:lvlText w:val="■"/>
-      <w:lvlJc w:val="left"/>
-      <w:pPr>
-        <w:ind w:left="4320" w:hanging="360"/>
-      </w:pPr>
-      <w:rPr>
-        <w:u w:val="none"/>
-      </w:rPr>
-    </w:lvl>
-    <w:lvl w:ilvl="6">
-      <w:start w:val="1"/>
-      <w:numFmt w:val="bullet"/>
-      <w:lvlText w:val="●"/>
-      <w:lvlJc w:val="left"/>
-      <w:pPr>
-        <w:ind w:left="5040" w:hanging="360"/>
-      </w:pPr>
-      <w:rPr>
-        <w:u w:val="none"/>
-      </w:rPr>
-    </w:lvl>
-    <w:lvl w:ilvl="7">
-      <w:start w:val="1"/>
-      <w:numFmt w:val="bullet"/>
-      <w:lvlText w:val="○"/>
-      <w:lvlJc w:val="left"/>
-      <w:pPr>
-        <w:ind w:left="5760" w:hanging="360"/>
-      </w:pPr>
-      <w:rPr>
-        <w:u w:val="none"/>
-      </w:rPr>
-    </w:lvl>
-    <w:lvl w:ilvl="8">
-      <w:start w:val="1"/>
-      <w:numFmt w:val="bullet"/>
-      <w:lvlText w:val="■"/>
-      <w:lvlJc w:val="left"/>
-      <w:pPr>
-        <w:ind w:left="6480" w:hanging="360"/>
-      </w:pPr>
-      <w:rPr>
-        <w:u w:val="none"/>
-      </w:rPr>
-    </w:lvl>
-  </w:abstractNum>
-  <w:abstractNum w:abstractNumId="17">
-    <w:lvl w:ilvl="0">
-      <w:start w:val="1"/>
-      <w:numFmt w:val="bullet"/>
-      <w:lvlText w:val="●"/>
-      <w:lvlJc w:val="left"/>
-      <w:pPr>
-        <w:ind w:left="720" w:hanging="360"/>
-      </w:pPr>
-      <w:rPr>
-        <w:u w:val="none"/>
-      </w:rPr>
-    </w:lvl>
-    <w:lvl w:ilvl="1">
-      <w:start w:val="1"/>
-      <w:numFmt w:val="bullet"/>
-      <w:lvlText w:val="○"/>
-      <w:lvlJc w:val="left"/>
-      <w:pPr>
-        <w:ind w:left="1440" w:hanging="360"/>
-      </w:pPr>
-      <w:rPr>
-        <w:u w:val="none"/>
-      </w:rPr>
-    </w:lvl>
-    <w:lvl w:ilvl="2">
-      <w:start w:val="1"/>
-      <w:numFmt w:val="bullet"/>
-      <w:lvlText w:val="■"/>
-      <w:lvlJc w:val="left"/>
-      <w:pPr>
-        <w:ind w:left="2160" w:hanging="360"/>
-      </w:pPr>
-      <w:rPr>
-        <w:u w:val="none"/>
-      </w:rPr>
-    </w:lvl>
-    <w:lvl w:ilvl="3">
-      <w:start w:val="1"/>
-      <w:numFmt w:val="bullet"/>
-      <w:lvlText w:val="●"/>
-      <w:lvlJc w:val="left"/>
-      <w:pPr>
-        <w:ind w:left="2880" w:hanging="360"/>
-      </w:pPr>
-      <w:rPr>
-        <w:u w:val="none"/>
-      </w:rPr>
-    </w:lvl>
-    <w:lvl w:ilvl="4">
-      <w:start w:val="1"/>
-      <w:numFmt w:val="bullet"/>
-      <w:lvlText w:val="○"/>
-      <w:lvlJc w:val="left"/>
-      <w:pPr>
-        <w:ind w:left="3600" w:hanging="360"/>
-      </w:pPr>
-      <w:rPr>
-        <w:u w:val="none"/>
-      </w:rPr>
-    </w:lvl>
-    <w:lvl w:ilvl="5">
-      <w:start w:val="1"/>
-      <w:numFmt w:val="bullet"/>
-      <w:lvlText w:val="■"/>
-      <w:lvlJc w:val="left"/>
-      <w:pPr>
-        <w:ind w:left="4320" w:hanging="360"/>
-      </w:pPr>
-      <w:rPr>
-        <w:u w:val="none"/>
-      </w:rPr>
-    </w:lvl>
-    <w:lvl w:ilvl="6">
-      <w:start w:val="1"/>
-      <w:numFmt w:val="bullet"/>
-      <w:lvlText w:val="●"/>
-      <w:lvlJc w:val="left"/>
-      <w:pPr>
-        <w:ind w:left="5040" w:hanging="360"/>
-      </w:pPr>
-      <w:rPr>
-        <w:u w:val="none"/>
-      </w:rPr>
-    </w:lvl>
-    <w:lvl w:ilvl="7">
-      <w:start w:val="1"/>
-      <w:numFmt w:val="bullet"/>
-      <w:lvlText w:val="○"/>
-      <w:lvlJc w:val="left"/>
-      <w:pPr>
-        <w:ind w:left="5760" w:hanging="360"/>
-      </w:pPr>
-      <w:rPr>
-        <w:u w:val="none"/>
-      </w:rPr>
-    </w:lvl>
-    <w:lvl w:ilvl="8">
-      <w:start w:val="1"/>
-      <w:numFmt w:val="bullet"/>
-      <w:lvlText w:val="■"/>
-      <w:lvlJc w:val="left"/>
-      <w:pPr>
-        <w:ind w:left="6480" w:hanging="360"/>
-      </w:pPr>
-      <w:rPr>
-        <w:u w:val="none"/>
-      </w:rPr>
-    </w:lvl>
-  </w:abstractNum>
-  <w:abstractNum w:abstractNumId="18">
-    <w:lvl w:ilvl="0">
-      <w:start w:val="1"/>
-      <w:numFmt w:val="decimal"/>
-      <w:lvlText w:val="%1."/>
-      <w:lvlJc w:val="left"/>
-      <w:pPr>
-        <w:ind w:left="720" w:hanging="360"/>
-      </w:pPr>
-      <w:rPr>
-        <w:u w:val="none"/>
-      </w:rPr>
-    </w:lvl>
-    <w:lvl w:ilvl="1">
-      <w:start w:val="1"/>
-      <w:numFmt w:val="bullet"/>
-      <w:lvlText w:val="○"/>
-      <w:lvlJc w:val="left"/>
-      <w:pPr>
-        <w:ind w:left="1440" w:hanging="360"/>
-      </w:pPr>
-      <w:rPr>
-        <w:u w:val="none"/>
-      </w:rPr>
-    </w:lvl>
-    <w:lvl w:ilvl="2">
-      <w:start w:val="1"/>
-      <w:numFmt w:val="lowerRoman"/>
-      <w:lvlText w:val="%3."/>
-      <w:lvlJc w:val="left"/>
-      <w:pPr>
-        <w:ind w:left="2160" w:hanging="360"/>
-      </w:pPr>
-      <w:rPr>
-        <w:u w:val="none"/>
-      </w:rPr>
-    </w:lvl>
-    <w:lvl w:ilvl="3">
-      <w:start w:val="1"/>
-      <w:numFmt w:val="decimal"/>
-      <w:lvlText w:val="%4."/>
-      <w:lvlJc w:val="left"/>
-      <w:pPr>
-        <w:ind w:left="2880" w:hanging="360"/>
-      </w:pPr>
-      <w:rPr>
-        <w:u w:val="none"/>
-      </w:rPr>
-    </w:lvl>
-    <w:lvl w:ilvl="4">
-      <w:start w:val="1"/>
-      <w:numFmt w:val="lowerLetter"/>
-      <w:lvlText w:val="%5."/>
-      <w:lvlJc w:val="left"/>
-      <w:pPr>
-        <w:ind w:left="3600" w:hanging="360"/>
-      </w:pPr>
-      <w:rPr>
-        <w:u w:val="none"/>
-      </w:rPr>
-    </w:lvl>
-    <w:lvl w:ilvl="5">
-      <w:start w:val="1"/>
-      <w:numFmt w:val="lowerRoman"/>
-      <w:lvlText w:val="%6."/>
-      <w:lvlJc w:val="left"/>
-      <w:pPr>
-        <w:ind w:left="4320" w:hanging="360"/>
-      </w:pPr>
-      <w:rPr>
-        <w:u w:val="none"/>
-      </w:rPr>
-    </w:lvl>
-    <w:lvl w:ilvl="6">
-      <w:start w:val="1"/>
-      <w:numFmt w:val="decimal"/>
-      <w:lvlText w:val="%7."/>
-      <w:lvlJc w:val="left"/>
-      <w:pPr>
-        <w:ind w:left="5040" w:hanging="360"/>
-      </w:pPr>
-      <w:rPr>
-        <w:u w:val="none"/>
-      </w:rPr>
-    </w:lvl>
-    <w:lvl w:ilvl="7">
-      <w:start w:val="1"/>
-      <w:numFmt w:val="lowerLetter"/>
-      <w:lvlText w:val="%8."/>
-      <w:lvlJc w:val="left"/>
-      <w:pPr>
-        <w:ind w:left="5760" w:hanging="360"/>
-      </w:pPr>
-      <w:rPr>
-        <w:u w:val="none"/>
-      </w:rPr>
-    </w:lvl>
-    <w:lvl w:ilvl="8">
-      <w:start w:val="1"/>
-      <w:numFmt w:val="lowerRoman"/>
-      <w:lvlText w:val="%9."/>
-      <w:lvlJc w:val="left"/>
-      <w:pPr>
-        <w:ind w:left="6480" w:hanging="360"/>
-      </w:pPr>
-      <w:rPr>
-        <w:u w:val="none"/>
-      </w:rPr>
-    </w:lvl>
-  </w:abstractNum>
-  <w:abstractNum w:abstractNumId="19">
-    <w:lvl w:ilvl="0">
-      <w:start w:val="1"/>
-      <w:numFmt w:val="bullet"/>
-      <w:lvlText w:val="●"/>
-      <w:lvlJc w:val="left"/>
-      <w:pPr>
-        <w:ind w:left="720" w:hanging="360"/>
-      </w:pPr>
-      <w:rPr>
-        <w:u w:val="none"/>
-      </w:rPr>
-    </w:lvl>
-    <w:lvl w:ilvl="1">
-      <w:start w:val="1"/>
-      <w:numFmt w:val="bullet"/>
-      <w:lvlText w:val="○"/>
-      <w:lvlJc w:val="left"/>
-      <w:pPr>
-        <w:ind w:left="1440" w:hanging="360"/>
-      </w:pPr>
-      <w:rPr>
-        <w:u w:val="none"/>
-      </w:rPr>
-    </w:lvl>
-    <w:lvl w:ilvl="2">
-      <w:start w:val="1"/>
-      <w:numFmt w:val="bullet"/>
-      <w:lvlText w:val="■"/>
-      <w:lvlJc w:val="left"/>
-      <w:pPr>
-        <w:ind w:left="2160" w:hanging="360"/>
-      </w:pPr>
-      <w:rPr>
-        <w:u w:val="none"/>
-      </w:rPr>
-    </w:lvl>
-    <w:lvl w:ilvl="3">
-      <w:start w:val="1"/>
-      <w:numFmt w:val="bullet"/>
-      <w:lvlText w:val="●"/>
-      <w:lvlJc w:val="left"/>
-      <w:pPr>
-        <w:ind w:left="2880" w:hanging="360"/>
-      </w:pPr>
-      <w:rPr>
-        <w:u w:val="none"/>
-      </w:rPr>
-    </w:lvl>
-    <w:lvl w:ilvl="4">
-      <w:start w:val="1"/>
-      <w:numFmt w:val="bullet"/>
-      <w:lvlText w:val="○"/>
-      <w:lvlJc w:val="left"/>
-      <w:pPr>
-        <w:ind w:left="3600" w:hanging="360"/>
-      </w:pPr>
-      <w:rPr>
-        <w:u w:val="none"/>
-      </w:rPr>
-    </w:lvl>
-    <w:lvl w:ilvl="5">
-      <w:start w:val="1"/>
-      <w:numFmt w:val="bullet"/>
-      <w:lvlText w:val="■"/>
-      <w:lvlJc w:val="left"/>
-      <w:pPr>
-        <w:ind w:left="4320" w:hanging="360"/>
-      </w:pPr>
-      <w:rPr>
-        <w:u w:val="none"/>
-      </w:rPr>
-    </w:lvl>
-    <w:lvl w:ilvl="6">
-      <w:start w:val="1"/>
-      <w:numFmt w:val="bullet"/>
-      <w:lvlText w:val="●"/>
-      <w:lvlJc w:val="left"/>
-      <w:pPr>
-        <w:ind w:left="5040" w:hanging="360"/>
-      </w:pPr>
-      <w:rPr>
-        <w:u w:val="none"/>
-      </w:rPr>
-    </w:lvl>
-    <w:lvl w:ilvl="7">
-      <w:start w:val="1"/>
-      <w:numFmt w:val="bullet"/>
-      <w:lvlText w:val="○"/>
-      <w:lvlJc w:val="left"/>
-      <w:pPr>
-        <w:ind w:left="5760" w:hanging="360"/>
-      </w:pPr>
-      <w:rPr>
-        <w:u w:val="none"/>
-      </w:rPr>
-    </w:lvl>
-    <w:lvl w:ilvl="8">
-      <w:start w:val="1"/>
-      <w:numFmt w:val="bullet"/>
-      <w:lvlText w:val="■"/>
-      <w:lvlJc w:val="left"/>
-      <w:pPr>
-        <w:ind w:left="6480" w:hanging="360"/>
-      </w:pPr>
-      <w:rPr>
-        <w:u w:val="none"/>
-      </w:rPr>
-    </w:lvl>
-  </w:abstractNum>
   <w:abstractNum w:abstractNumId="20">
     <w:lvl w:ilvl="0">
       <w:start w:val="1"/>
-      <w:numFmt w:val="decimal"/>
-      <w:lvlText w:val="%1."/>
-      <w:lvlJc w:val="left"/>
-      <w:pPr>
-        <w:ind w:left="720" w:hanging="360"/>
+      <w:numFmt w:val="bullet"/>
+      <w:lvlText w:val="●"/>
+      <w:lvlJc w:val="left"/>
+      <w:pPr>
+        <w:ind w:left="1440" w:hanging="360"/>
       </w:pPr>
       <w:rPr>
         <w:u w:val="none"/>
@@ -11773,11 +11808,11 @@
     </w:lvl>
     <w:lvl w:ilvl="1">
       <w:start w:val="1"/>
-      <w:numFmt w:val="lowerLetter"/>
-      <w:lvlText w:val="%2."/>
-      <w:lvlJc w:val="left"/>
-      <w:pPr>
-        <w:ind w:left="1440" w:hanging="360"/>
+      <w:numFmt w:val="bullet"/>
+      <w:lvlText w:val="○"/>
+      <w:lvlJc w:val="left"/>
+      <w:pPr>
+        <w:ind w:left="2160" w:hanging="360"/>
       </w:pPr>
       <w:rPr>
         <w:u w:val="none"/>
@@ -11785,11 +11820,11 @@
     </w:lvl>
     <w:lvl w:ilvl="2">
       <w:start w:val="1"/>
-      <w:numFmt w:val="lowerRoman"/>
-      <w:lvlText w:val="%3."/>
-      <w:lvlJc w:val="right"/>
-      <w:pPr>
-        <w:ind w:left="2160" w:hanging="360"/>
+      <w:numFmt w:val="bullet"/>
+      <w:lvlText w:val="■"/>
+      <w:lvlJc w:val="left"/>
+      <w:pPr>
+        <w:ind w:left="2880" w:hanging="360"/>
       </w:pPr>
       <w:rPr>
         <w:u w:val="none"/>
@@ -11797,11 +11832,11 @@
     </w:lvl>
     <w:lvl w:ilvl="3">
       <w:start w:val="1"/>
-      <w:numFmt w:val="decimal"/>
-      <w:lvlText w:val="%4."/>
-      <w:lvlJc w:val="left"/>
-      <w:pPr>
-        <w:ind w:left="2880" w:hanging="360"/>
+      <w:numFmt w:val="bullet"/>
+      <w:lvlText w:val="●"/>
+      <w:lvlJc w:val="left"/>
+      <w:pPr>
+        <w:ind w:left="3600" w:hanging="360"/>
       </w:pPr>
       <w:rPr>
         <w:u w:val="none"/>
@@ -11809,11 +11844,11 @@
     </w:lvl>
     <w:lvl w:ilvl="4">
       <w:start w:val="1"/>
-      <w:numFmt w:val="lowerLetter"/>
-      <w:lvlText w:val="%5."/>
-      <w:lvlJc w:val="left"/>
-      <w:pPr>
-        <w:ind w:left="3600" w:hanging="360"/>
+      <w:numFmt w:val="bullet"/>
+      <w:lvlText w:val="○"/>
+      <w:lvlJc w:val="left"/>
+      <w:pPr>
+        <w:ind w:left="4320" w:hanging="360"/>
       </w:pPr>
       <w:rPr>
         <w:u w:val="none"/>
@@ -11821,11 +11856,11 @@
     </w:lvl>
     <w:lvl w:ilvl="5">
       <w:start w:val="1"/>
-      <w:numFmt w:val="lowerRoman"/>
-      <w:lvlText w:val="%6."/>
-      <w:lvlJc w:val="right"/>
-      <w:pPr>
-        <w:ind w:left="4320" w:hanging="360"/>
+      <w:numFmt w:val="bullet"/>
+      <w:lvlText w:val="■"/>
+      <w:lvlJc w:val="left"/>
+      <w:pPr>
+        <w:ind w:left="5040" w:hanging="360"/>
       </w:pPr>
       <w:rPr>
         <w:u w:val="none"/>
@@ -11833,11 +11868,11 @@
     </w:lvl>
     <w:lvl w:ilvl="6">
       <w:start w:val="1"/>
-      <w:numFmt w:val="decimal"/>
-      <w:lvlText w:val="%7."/>
-      <w:lvlJc w:val="left"/>
-      <w:pPr>
-        <w:ind w:left="5040" w:hanging="360"/>
+      <w:numFmt w:val="bullet"/>
+      <w:lvlText w:val="●"/>
+      <w:lvlJc w:val="left"/>
+      <w:pPr>
+        <w:ind w:left="5760" w:hanging="360"/>
       </w:pPr>
       <w:rPr>
         <w:u w:val="none"/>
@@ -11845,11 +11880,11 @@
     </w:lvl>
     <w:lvl w:ilvl="7">
       <w:start w:val="1"/>
-      <w:numFmt w:val="lowerLetter"/>
-      <w:lvlText w:val="%8."/>
-      <w:lvlJc w:val="left"/>
-      <w:pPr>
-        <w:ind w:left="5760" w:hanging="360"/>
+      <w:numFmt w:val="bullet"/>
+      <w:lvlText w:val="○"/>
+      <w:lvlJc w:val="left"/>
+      <w:pPr>
+        <w:ind w:left="6480" w:hanging="360"/>
       </w:pPr>
       <w:rPr>
         <w:u w:val="none"/>
@@ -11857,11 +11892,11 @@
     </w:lvl>
     <w:lvl w:ilvl="8">
       <w:start w:val="1"/>
-      <w:numFmt w:val="lowerRoman"/>
-      <w:lvlText w:val="%9."/>
-      <w:lvlJc w:val="right"/>
-      <w:pPr>
-        <w:ind w:left="6480" w:hanging="360"/>
+      <w:numFmt w:val="bullet"/>
+      <w:lvlText w:val="■"/>
+      <w:lvlJc w:val="left"/>
+      <w:pPr>
+        <w:ind w:left="7200" w:hanging="360"/>
       </w:pPr>
       <w:rPr>
         <w:u w:val="none"/>
@@ -11875,103 +11910,103 @@
       <w:lvlText w:val="●"/>
       <w:lvlJc w:val="left"/>
       <w:pPr>
+        <w:ind w:left="720" w:hanging="360"/>
+      </w:pPr>
+      <w:rPr>
+        <w:u w:val="none"/>
+      </w:rPr>
+    </w:lvl>
+    <w:lvl w:ilvl="1">
+      <w:start w:val="1"/>
+      <w:numFmt w:val="bullet"/>
+      <w:lvlText w:val="○"/>
+      <w:lvlJc w:val="left"/>
+      <w:pPr>
         <w:ind w:left="1440" w:hanging="360"/>
       </w:pPr>
       <w:rPr>
         <w:u w:val="none"/>
       </w:rPr>
     </w:lvl>
-    <w:lvl w:ilvl="1">
+    <w:lvl w:ilvl="2">
+      <w:start w:val="1"/>
+      <w:numFmt w:val="bullet"/>
+      <w:lvlText w:val="■"/>
+      <w:lvlJc w:val="left"/>
+      <w:pPr>
+        <w:ind w:left="2160" w:hanging="360"/>
+      </w:pPr>
+      <w:rPr>
+        <w:u w:val="none"/>
+      </w:rPr>
+    </w:lvl>
+    <w:lvl w:ilvl="3">
+      <w:start w:val="1"/>
+      <w:numFmt w:val="bullet"/>
+      <w:lvlText w:val="●"/>
+      <w:lvlJc w:val="left"/>
+      <w:pPr>
+        <w:ind w:left="2880" w:hanging="360"/>
+      </w:pPr>
+      <w:rPr>
+        <w:u w:val="none"/>
+      </w:rPr>
+    </w:lvl>
+    <w:lvl w:ilvl="4">
       <w:start w:val="1"/>
       <w:numFmt w:val="bullet"/>
       <w:lvlText w:val="○"/>
       <w:lvlJc w:val="left"/>
       <w:pPr>
-        <w:ind w:left="2160" w:hanging="360"/>
-      </w:pPr>
-      <w:rPr>
-        <w:u w:val="none"/>
-      </w:rPr>
-    </w:lvl>
-    <w:lvl w:ilvl="2">
+        <w:ind w:left="3600" w:hanging="360"/>
+      </w:pPr>
+      <w:rPr>
+        <w:u w:val="none"/>
+      </w:rPr>
+    </w:lvl>
+    <w:lvl w:ilvl="5">
       <w:start w:val="1"/>
       <w:numFmt w:val="bullet"/>
       <w:lvlText w:val="■"/>
       <w:lvlJc w:val="left"/>
       <w:pPr>
-        <w:ind w:left="2880" w:hanging="360"/>
-      </w:pPr>
-      <w:rPr>
-        <w:u w:val="none"/>
-      </w:rPr>
-    </w:lvl>
-    <w:lvl w:ilvl="3">
+        <w:ind w:left="4320" w:hanging="360"/>
+      </w:pPr>
+      <w:rPr>
+        <w:u w:val="none"/>
+      </w:rPr>
+    </w:lvl>
+    <w:lvl w:ilvl="6">
       <w:start w:val="1"/>
       <w:numFmt w:val="bullet"/>
       <w:lvlText w:val="●"/>
       <w:lvlJc w:val="left"/>
       <w:pPr>
-        <w:ind w:left="3600" w:hanging="360"/>
-      </w:pPr>
-      <w:rPr>
-        <w:u w:val="none"/>
-      </w:rPr>
-    </w:lvl>
-    <w:lvl w:ilvl="4">
+        <w:ind w:left="5040" w:hanging="360"/>
+      </w:pPr>
+      <w:rPr>
+        <w:u w:val="none"/>
+      </w:rPr>
+    </w:lvl>
+    <w:lvl w:ilvl="7">
       <w:start w:val="1"/>
       <w:numFmt w:val="bullet"/>
       <w:lvlText w:val="○"/>
       <w:lvlJc w:val="left"/>
       <w:pPr>
-        <w:ind w:left="4320" w:hanging="360"/>
-      </w:pPr>
-      <w:rPr>
-        <w:u w:val="none"/>
-      </w:rPr>
-    </w:lvl>
-    <w:lvl w:ilvl="5">
+        <w:ind w:left="5760" w:hanging="360"/>
+      </w:pPr>
+      <w:rPr>
+        <w:u w:val="none"/>
+      </w:rPr>
+    </w:lvl>
+    <w:lvl w:ilvl="8">
       <w:start w:val="1"/>
       <w:numFmt w:val="bullet"/>
       <w:lvlText w:val="■"/>
       <w:lvlJc w:val="left"/>
       <w:pPr>
-        <w:ind w:left="5040" w:hanging="360"/>
-      </w:pPr>
-      <w:rPr>
-        <w:u w:val="none"/>
-      </w:rPr>
-    </w:lvl>
-    <w:lvl w:ilvl="6">
-      <w:start w:val="1"/>
-      <w:numFmt w:val="bullet"/>
-      <w:lvlText w:val="●"/>
-      <w:lvlJc w:val="left"/>
-      <w:pPr>
-        <w:ind w:left="5760" w:hanging="360"/>
-      </w:pPr>
-      <w:rPr>
-        <w:u w:val="none"/>
-      </w:rPr>
-    </w:lvl>
-    <w:lvl w:ilvl="7">
-      <w:start w:val="1"/>
-      <w:numFmt w:val="bullet"/>
-      <w:lvlText w:val="○"/>
-      <w:lvlJc w:val="left"/>
-      <w:pPr>
         <w:ind w:left="6480" w:hanging="360"/>
-      </w:pPr>
-      <w:rPr>
-        <w:u w:val="none"/>
-      </w:rPr>
-    </w:lvl>
-    <w:lvl w:ilvl="8">
-      <w:start w:val="1"/>
-      <w:numFmt w:val="bullet"/>
-      <w:lvlText w:val="■"/>
-      <w:lvlJc w:val="left"/>
-      <w:pPr>
-        <w:ind w:left="7200" w:hanging="360"/>
       </w:pPr>
       <w:rPr>
         <w:u w:val="none"/>
@@ -11979,116 +12014,6 @@
     </w:lvl>
   </w:abstractNum>
   <w:abstractNum w:abstractNumId="22">
-    <w:lvl w:ilvl="0">
-      <w:start w:val="1"/>
-      <w:numFmt w:val="bullet"/>
-      <w:lvlText w:val="●"/>
-      <w:lvlJc w:val="left"/>
-      <w:pPr>
-        <w:ind w:left="720" w:hanging="360"/>
-      </w:pPr>
-      <w:rPr>
-        <w:u w:val="none"/>
-      </w:rPr>
-    </w:lvl>
-    <w:lvl w:ilvl="1">
-      <w:start w:val="1"/>
-      <w:numFmt w:val="bullet"/>
-      <w:lvlText w:val="○"/>
-      <w:lvlJc w:val="left"/>
-      <w:pPr>
-        <w:ind w:left="1440" w:hanging="360"/>
-      </w:pPr>
-      <w:rPr>
-        <w:u w:val="none"/>
-      </w:rPr>
-    </w:lvl>
-    <w:lvl w:ilvl="2">
-      <w:start w:val="1"/>
-      <w:numFmt w:val="bullet"/>
-      <w:lvlText w:val="■"/>
-      <w:lvlJc w:val="left"/>
-      <w:pPr>
-        <w:ind w:left="2160" w:hanging="360"/>
-      </w:pPr>
-      <w:rPr>
-        <w:u w:val="none"/>
-      </w:rPr>
-    </w:lvl>
-    <w:lvl w:ilvl="3">
-      <w:start w:val="1"/>
-      <w:numFmt w:val="bullet"/>
-      <w:lvlText w:val="●"/>
-      <w:lvlJc w:val="left"/>
-      <w:pPr>
-        <w:ind w:left="2880" w:hanging="360"/>
-      </w:pPr>
-      <w:rPr>
-        <w:u w:val="none"/>
-      </w:rPr>
-    </w:lvl>
-    <w:lvl w:ilvl="4">
-      <w:start w:val="1"/>
-      <w:numFmt w:val="bullet"/>
-      <w:lvlText w:val="○"/>
-      <w:lvlJc w:val="left"/>
-      <w:pPr>
-        <w:ind w:left="3600" w:hanging="360"/>
-      </w:pPr>
-      <w:rPr>
-        <w:u w:val="none"/>
-      </w:rPr>
-    </w:lvl>
-    <w:lvl w:ilvl="5">
-      <w:start w:val="1"/>
-      <w:numFmt w:val="bullet"/>
-      <w:lvlText w:val="■"/>
-      <w:lvlJc w:val="left"/>
-      <w:pPr>
-        <w:ind w:left="4320" w:hanging="360"/>
-      </w:pPr>
-      <w:rPr>
-        <w:u w:val="none"/>
-      </w:rPr>
-    </w:lvl>
-    <w:lvl w:ilvl="6">
-      <w:start w:val="1"/>
-      <w:numFmt w:val="bullet"/>
-      <w:lvlText w:val="●"/>
-      <w:lvlJc w:val="left"/>
-      <w:pPr>
-        <w:ind w:left="5040" w:hanging="360"/>
-      </w:pPr>
-      <w:rPr>
-        <w:u w:val="none"/>
-      </w:rPr>
-    </w:lvl>
-    <w:lvl w:ilvl="7">
-      <w:start w:val="1"/>
-      <w:numFmt w:val="bullet"/>
-      <w:lvlText w:val="○"/>
-      <w:lvlJc w:val="left"/>
-      <w:pPr>
-        <w:ind w:left="5760" w:hanging="360"/>
-      </w:pPr>
-      <w:rPr>
-        <w:u w:val="none"/>
-      </w:rPr>
-    </w:lvl>
-    <w:lvl w:ilvl="8">
-      <w:start w:val="1"/>
-      <w:numFmt w:val="bullet"/>
-      <w:lvlText w:val="■"/>
-      <w:lvlJc w:val="left"/>
-      <w:pPr>
-        <w:ind w:left="6480" w:hanging="360"/>
-      </w:pPr>
-      <w:rPr>
-        <w:u w:val="none"/>
-      </w:rPr>
-    </w:lvl>
-  </w:abstractNum>
-  <w:abstractNum w:abstractNumId="23">
     <w:lvl w:ilvl="0">
       <w:start w:val="1"/>
       <w:numFmt w:val="bullet"/>
@@ -12263,9 +12188,6 @@
   </w:num>
   <w:num w:numId="22">
     <w:abstractNumId w:val="22"/>
-  </w:num>
-  <w:num w:numId="23">
-    <w:abstractNumId w:val="23"/>
   </w:num>
 </w:numbering>
 </file>

</xml_diff>